<commit_message>
updates to 2 figures
</commit_message>
<xml_diff>
--- a/docs/nutnet_phys_ms_v4.0.docx
+++ b/docs/nutnet_phys_ms_v4.0.docx
@@ -1,6 +1,6 @@
 
 <file path=word/document.xml><?xml version="1.0" encoding="utf-8"?>
-<w:document xmlns:wpc="http://schemas.microsoft.com/office/word/2010/wordprocessingCanvas" xmlns:cx="http://schemas.microsoft.com/office/drawing/2014/chartex" xmlns:cx1="http://schemas.microsoft.com/office/drawing/2015/9/8/chartex" xmlns:cx2="http://schemas.microsoft.com/office/drawing/2015/10/21/chartex" xmlns:cx3="http://schemas.microsoft.com/office/drawing/2016/5/9/chartex" xmlns:cx4="http://schemas.microsoft.com/office/drawing/2016/5/10/chartex" xmlns:cx5="http://schemas.microsoft.com/office/drawing/2016/5/11/chartex" xmlns:cx6="http://schemas.microsoft.com/office/drawing/2016/5/12/chartex" xmlns:cx7="http://schemas.microsoft.com/office/drawing/2016/5/13/chartex" xmlns:cx8="http://schemas.microsoft.com/office/drawing/2016/5/14/chartex" xmlns:mc="http://schemas.openxmlformats.org/markup-compatibility/2006" xmlns:aink="http://schemas.microsoft.com/office/drawing/2016/ink" xmlns:am3d="http://schemas.microsoft.com/office/drawing/2017/model3d" xmlns:o="urn:schemas-microsoft-com:office:office" xmlns:r="http://schemas.openxmlformats.org/officeDocument/2006/relationships" xmlns:m="http://schemas.openxmlformats.org/officeDocument/2006/math" xmlns:v="urn:schemas-microsoft-com:vml" xmlns:wp14="http://schemas.microsoft.com/office/word/2010/wordprocessingDrawing" xmlns:wp="http://schemas.openxmlformats.org/drawingml/2006/wordprocessingDrawing" xmlns:w10="urn:schemas-microsoft-com:office:word" xmlns:w="http://schemas.openxmlformats.org/wordprocessingml/2006/main" xmlns:w14="http://schemas.microsoft.com/office/word/2010/wordml" xmlns:w15="http://schemas.microsoft.com/office/word/2012/wordml" xmlns:w16cid="http://schemas.microsoft.com/office/word/2016/wordml/cid" xmlns:w16se="http://schemas.microsoft.com/office/word/2015/wordml/symex" xmlns:wpg="http://schemas.microsoft.com/office/word/2010/wordprocessingGroup" xmlns:wpi="http://schemas.microsoft.com/office/word/2010/wordprocessingInk" xmlns:wne="http://schemas.microsoft.com/office/word/2006/wordml" xmlns:wps="http://schemas.microsoft.com/office/word/2010/wordprocessingShape" mc:Ignorable="w14 w15 w16se w16cid wp14">
+<w:document xmlns:wpc="http://schemas.microsoft.com/office/word/2010/wordprocessingCanvas" xmlns:cx="http://schemas.microsoft.com/office/drawing/2014/chartex" xmlns:cx1="http://schemas.microsoft.com/office/drawing/2015/9/8/chartex" xmlns:cx2="http://schemas.microsoft.com/office/drawing/2015/10/21/chartex" xmlns:cx3="http://schemas.microsoft.com/office/drawing/2016/5/9/chartex" xmlns:cx4="http://schemas.microsoft.com/office/drawing/2016/5/10/chartex" xmlns:cx5="http://schemas.microsoft.com/office/drawing/2016/5/11/chartex" xmlns:cx6="http://schemas.microsoft.com/office/drawing/2016/5/12/chartex" xmlns:cx7="http://schemas.microsoft.com/office/drawing/2016/5/13/chartex" xmlns:cx8="http://schemas.microsoft.com/office/drawing/2016/5/14/chartex" xmlns:mc="http://schemas.openxmlformats.org/markup-compatibility/2006" xmlns:aink="http://schemas.microsoft.com/office/drawing/2016/ink" xmlns:am3d="http://schemas.microsoft.com/office/drawing/2017/model3d" xmlns:o="urn:schemas-microsoft-com:office:office" xmlns:r="http://schemas.openxmlformats.org/officeDocument/2006/relationships" xmlns:m="http://schemas.openxmlformats.org/officeDocument/2006/math" xmlns:v="urn:schemas-microsoft-com:vml" xmlns:wp14="http://schemas.microsoft.com/office/word/2010/wordprocessingDrawing" xmlns:wp="http://schemas.openxmlformats.org/drawingml/2006/wordprocessingDrawing" xmlns:w10="urn:schemas-microsoft-com:office:word" xmlns:w="http://schemas.openxmlformats.org/wordprocessingml/2006/main" xmlns:w14="http://schemas.microsoft.com/office/word/2010/wordml" xmlns:w15="http://schemas.microsoft.com/office/word/2012/wordml" xmlns:w16cex="http://schemas.microsoft.com/office/word/2018/wordml/cex" xmlns:w16cid="http://schemas.microsoft.com/office/word/2016/wordml/cid" xmlns:w16="http://schemas.microsoft.com/office/word/2018/wordml" xmlns:w16sdtdh="http://schemas.microsoft.com/office/word/2020/wordml/sdtdatahash" xmlns:w16se="http://schemas.microsoft.com/office/word/2015/wordml/symex" xmlns:wpg="http://schemas.microsoft.com/office/word/2010/wordprocessingGroup" xmlns:wpi="http://schemas.microsoft.com/office/word/2010/wordprocessingInk" xmlns:wne="http://schemas.microsoft.com/office/word/2006/wordml" xmlns:wps="http://schemas.microsoft.com/office/word/2010/wordprocessingShape" mc:Ignorable="w14 w15 w16se w16cid w16 w16cex w16sdtdh wp14">
   <w:body>
     <w:p>
       <w:pPr>
@@ -35,18 +35,7 @@
           <w:bCs/>
           <w:color w:val="000000"/>
         </w:rPr>
-        <w:t xml:space="preserve">to soil nitrogen </w:t>
-      </w:r>
-      <w:bookmarkStart w:id="0" w:name="_GoBack"/>
-      <w:bookmarkEnd w:id="0"/>
-      <w:r>
-        <w:rPr>
-          <w:rFonts w:eastAsia="Times New Roman"/>
-          <w:b/>
-          <w:bCs/>
-          <w:color w:val="000000"/>
-        </w:rPr>
-        <w:t>in grasslands</w:t>
+        <w:t>to soil nitrogen in grasslands</w:t>
       </w:r>
     </w:p>
     <w:p>
@@ -419,8 +408,8 @@
         </w:rPr>
         <w:t xml:space="preserve">Georgina Mace Centre for the Living Planet, Imperial College London, Department of Life Sciences, </w:t>
       </w:r>
-      <w:bookmarkStart w:id="1" w:name="OLE_LINK246"/>
-      <w:bookmarkStart w:id="2" w:name="OLE_LINK247"/>
+      <w:bookmarkStart w:id="0" w:name="OLE_LINK246"/>
+      <w:bookmarkStart w:id="1" w:name="OLE_LINK247"/>
       <w:proofErr w:type="spellStart"/>
       <w:r>
         <w:rPr>
@@ -435,24 +424,24 @@
         </w:rPr>
         <w:t xml:space="preserve"> Park Campus, </w:t>
       </w:r>
-      <w:bookmarkStart w:id="3" w:name="OLE_LINK315"/>
-      <w:bookmarkStart w:id="4" w:name="OLE_LINK316"/>
+      <w:bookmarkStart w:id="2" w:name="OLE_LINK315"/>
+      <w:bookmarkStart w:id="3" w:name="OLE_LINK316"/>
       <w:r>
         <w:rPr>
           <w:rFonts w:eastAsia="Times New Roman"/>
         </w:rPr>
         <w:t xml:space="preserve">Ascot </w:t>
       </w:r>
+      <w:bookmarkEnd w:id="2"/>
       <w:bookmarkEnd w:id="3"/>
-      <w:bookmarkEnd w:id="4"/>
       <w:r>
         <w:rPr>
           <w:rFonts w:eastAsia="Times New Roman"/>
         </w:rPr>
         <w:t>SL5 7PY, UK</w:t>
       </w:r>
+      <w:bookmarkEnd w:id="0"/>
       <w:bookmarkEnd w:id="1"/>
-      <w:bookmarkEnd w:id="2"/>
     </w:p>
     <w:p>
       <w:pPr>
@@ -475,16 +464,16 @@
         </w:rPr>
         <w:t xml:space="preserve">Department of Biological Sciences, </w:t>
       </w:r>
-      <w:bookmarkStart w:id="5" w:name="OLE_LINK356"/>
-      <w:bookmarkStart w:id="6" w:name="OLE_LINK357"/>
+      <w:bookmarkStart w:id="4" w:name="OLE_LINK356"/>
+      <w:bookmarkStart w:id="5" w:name="OLE_LINK357"/>
       <w:r>
         <w:rPr>
           <w:rFonts w:eastAsia="Times New Roman"/>
         </w:rPr>
         <w:t>Macquarie University</w:t>
       </w:r>
+      <w:bookmarkEnd w:id="4"/>
       <w:bookmarkEnd w:id="5"/>
-      <w:bookmarkEnd w:id="6"/>
       <w:r>
         <w:rPr>
           <w:rFonts w:eastAsia="Times New Roman"/>
@@ -507,38 +496,38 @@
         </w:rPr>
         <w:t>5</w:t>
       </w:r>
-      <w:bookmarkStart w:id="7" w:name="OLE_LINK242"/>
-      <w:bookmarkStart w:id="8" w:name="OLE_LINK243"/>
-      <w:bookmarkStart w:id="9" w:name="OLE_LINK361"/>
-      <w:bookmarkStart w:id="10" w:name="OLE_LINK362"/>
+      <w:bookmarkStart w:id="6" w:name="OLE_LINK242"/>
+      <w:bookmarkStart w:id="7" w:name="OLE_LINK243"/>
+      <w:bookmarkStart w:id="8" w:name="OLE_LINK361"/>
+      <w:bookmarkStart w:id="9" w:name="OLE_LINK362"/>
       <w:r>
         <w:rPr>
           <w:rFonts w:eastAsia="Times New Roman"/>
         </w:rPr>
         <w:t>Ministry of Education Key Laboratory for Earth System Modelling, Department of Earth System Science</w:t>
       </w:r>
+      <w:bookmarkEnd w:id="6"/>
       <w:bookmarkEnd w:id="7"/>
       <w:bookmarkEnd w:id="8"/>
       <w:bookmarkEnd w:id="9"/>
+      <w:r>
+        <w:rPr>
+          <w:rFonts w:eastAsia="Times New Roman"/>
+        </w:rPr>
+        <w:t xml:space="preserve">, </w:t>
+      </w:r>
+      <w:bookmarkStart w:id="10" w:name="OLE_LINK240"/>
+      <w:bookmarkStart w:id="11" w:name="OLE_LINK241"/>
+      <w:bookmarkStart w:id="12" w:name="OLE_LINK360"/>
+      <w:r>
+        <w:rPr>
+          <w:rFonts w:eastAsia="Times New Roman"/>
+        </w:rPr>
+        <w:t>Tsinghua University</w:t>
+      </w:r>
       <w:bookmarkEnd w:id="10"/>
-      <w:r>
-        <w:rPr>
-          <w:rFonts w:eastAsia="Times New Roman"/>
-        </w:rPr>
-        <w:t xml:space="preserve">, </w:t>
-      </w:r>
-      <w:bookmarkStart w:id="11" w:name="OLE_LINK240"/>
-      <w:bookmarkStart w:id="12" w:name="OLE_LINK241"/>
-      <w:bookmarkStart w:id="13" w:name="OLE_LINK360"/>
-      <w:r>
-        <w:rPr>
-          <w:rFonts w:eastAsia="Times New Roman"/>
-        </w:rPr>
-        <w:t>Tsinghua University</w:t>
-      </w:r>
       <w:bookmarkEnd w:id="11"/>
       <w:bookmarkEnd w:id="12"/>
-      <w:bookmarkEnd w:id="13"/>
       <w:r>
         <w:rPr>
           <w:rFonts w:eastAsia="Times New Roman"/>
@@ -1116,7 +1105,121 @@
           <w:rFonts w:eastAsia="Times New Roman"/>
           <w:color w:val="000000"/>
         </w:rPr>
-        <w:t>were generally</w:t>
+        <w:t xml:space="preserve">were generally </w:t>
+      </w:r>
+      <w:r>
+        <w:rPr>
+          <w:rFonts w:eastAsia="Times New Roman"/>
+          <w:color w:val="000000"/>
+        </w:rPr>
+        <w:t xml:space="preserve">better predictors of </w:t>
+      </w:r>
+      <w:proofErr w:type="spellStart"/>
+      <w:r>
+        <w:rPr>
+          <w:rFonts w:eastAsia="Times New Roman"/>
+          <w:i/>
+          <w:color w:val="000000"/>
+        </w:rPr>
+        <w:t>N</w:t>
+      </w:r>
+      <w:r>
+        <w:rPr>
+          <w:rFonts w:eastAsia="Times New Roman"/>
+          <w:color w:val="000000"/>
+          <w:vertAlign w:val="subscript"/>
+        </w:rPr>
+        <w:t>area</w:t>
+      </w:r>
+      <w:proofErr w:type="spellEnd"/>
+      <w:r>
+        <w:rPr>
+          <w:rFonts w:eastAsia="Times New Roman"/>
+          <w:color w:val="000000"/>
+        </w:rPr>
+        <w:t xml:space="preserve"> than</w:t>
+      </w:r>
+      <w:r>
+        <w:rPr>
+          <w:rFonts w:eastAsia="Times New Roman"/>
+          <w:color w:val="000000"/>
+        </w:rPr>
+        <w:t xml:space="preserve"> soil nitrogen </w:t>
+      </w:r>
+      <w:r>
+        <w:rPr>
+          <w:rFonts w:eastAsia="Times New Roman"/>
+          <w:color w:val="000000"/>
+        </w:rPr>
+        <w:t>treatment</w:t>
+      </w:r>
+      <w:r>
+        <w:rPr>
+          <w:rFonts w:eastAsia="Times New Roman"/>
+          <w:color w:val="000000"/>
+        </w:rPr>
+        <w:t xml:space="preserve">. </w:t>
+      </w:r>
+      <w:r>
+        <w:rPr>
+          <w:rFonts w:eastAsia="Times New Roman"/>
+          <w:color w:val="000000"/>
+        </w:rPr>
+        <w:t>T</w:t>
+      </w:r>
+      <w:r>
+        <w:rPr>
+          <w:rFonts w:eastAsia="Times New Roman"/>
+          <w:color w:val="000000"/>
+        </w:rPr>
+        <w:t>he</w:t>
+      </w:r>
+      <w:r>
+        <w:rPr>
+          <w:rFonts w:eastAsia="Times New Roman"/>
+          <w:color w:val="000000"/>
+        </w:rPr>
+        <w:t>re was a weak suggestion that the</w:t>
+      </w:r>
+      <w:r>
+        <w:rPr>
+          <w:rFonts w:eastAsia="Times New Roman"/>
+          <w:color w:val="000000"/>
+        </w:rPr>
+        <w:t xml:space="preserve"> positive </w:t>
+      </w:r>
+      <w:proofErr w:type="spellStart"/>
+      <w:r>
+        <w:rPr>
+          <w:rFonts w:eastAsia="Times New Roman"/>
+          <w:i/>
+          <w:iCs/>
+          <w:color w:val="000000"/>
+        </w:rPr>
+        <w:t>N</w:t>
+      </w:r>
+      <w:r>
+        <w:rPr>
+          <w:rFonts w:eastAsia="Times New Roman"/>
+          <w:color w:val="000000"/>
+          <w:vertAlign w:val="subscript"/>
+        </w:rPr>
+        <w:t>area</w:t>
+      </w:r>
+      <w:proofErr w:type="spellEnd"/>
+      <w:r>
+        <w:rPr>
+          <w:rFonts w:eastAsia="Times New Roman"/>
+          <w:color w:val="000000"/>
+        </w:rPr>
+        <w:t xml:space="preserve"> response to soil nitrogen</w:t>
+      </w:r>
+      <w:r>
+        <w:rPr>
+          <w:rFonts w:eastAsia="Times New Roman"/>
+          <w:color w:val="000000"/>
+        </w:rPr>
+        <w:t xml:space="preserve"> addition</w:t>
       </w:r>
       <w:r>
         <w:rPr>
@@ -1130,135 +1233,7 @@
           <w:rFonts w:eastAsia="Times New Roman"/>
           <w:color w:val="000000"/>
         </w:rPr>
-        <w:t xml:space="preserve">better predictors of </w:t>
-      </w:r>
-      <w:proofErr w:type="spellStart"/>
-      <w:r>
-        <w:rPr>
-          <w:rFonts w:eastAsia="Times New Roman"/>
-          <w:i/>
-          <w:color w:val="000000"/>
-        </w:rPr>
-        <w:t>N</w:t>
-      </w:r>
-      <w:r>
-        <w:rPr>
-          <w:rFonts w:eastAsia="Times New Roman"/>
-          <w:color w:val="000000"/>
-          <w:vertAlign w:val="subscript"/>
-        </w:rPr>
-        <w:t>area</w:t>
-      </w:r>
-      <w:proofErr w:type="spellEnd"/>
-      <w:r>
-        <w:rPr>
-          <w:rFonts w:eastAsia="Times New Roman"/>
-          <w:color w:val="000000"/>
-        </w:rPr>
-        <w:t xml:space="preserve"> than</w:t>
-      </w:r>
-      <w:r>
-        <w:rPr>
-          <w:rFonts w:eastAsia="Times New Roman"/>
-          <w:color w:val="000000"/>
-        </w:rPr>
-        <w:t xml:space="preserve"> soil nitrogen </w:t>
-      </w:r>
-      <w:r>
-        <w:rPr>
-          <w:rFonts w:eastAsia="Times New Roman"/>
-          <w:color w:val="000000"/>
-        </w:rPr>
-        <w:t>treatment</w:t>
-      </w:r>
-      <w:r>
-        <w:rPr>
-          <w:rFonts w:eastAsia="Times New Roman"/>
-          <w:color w:val="000000"/>
-        </w:rPr>
-        <w:t xml:space="preserve">. </w:t>
-      </w:r>
-      <w:r>
-        <w:rPr>
-          <w:rFonts w:eastAsia="Times New Roman"/>
-          <w:color w:val="000000"/>
-        </w:rPr>
-        <w:t>T</w:t>
-      </w:r>
-      <w:r>
-        <w:rPr>
-          <w:rFonts w:eastAsia="Times New Roman"/>
-          <w:color w:val="000000"/>
-        </w:rPr>
-        <w:t>he</w:t>
-      </w:r>
-      <w:r>
-        <w:rPr>
-          <w:rFonts w:eastAsia="Times New Roman"/>
-          <w:color w:val="000000"/>
-        </w:rPr>
-        <w:t>re was a weak suggestion that the</w:t>
-      </w:r>
-      <w:r>
-        <w:rPr>
-          <w:rFonts w:eastAsia="Times New Roman"/>
-          <w:color w:val="000000"/>
-        </w:rPr>
-        <w:t xml:space="preserve"> positive </w:t>
-      </w:r>
-      <w:proofErr w:type="spellStart"/>
-      <w:r>
-        <w:rPr>
-          <w:rFonts w:eastAsia="Times New Roman"/>
-          <w:i/>
-          <w:iCs/>
-          <w:color w:val="000000"/>
-        </w:rPr>
-        <w:t>N</w:t>
-      </w:r>
-      <w:r>
-        <w:rPr>
-          <w:rFonts w:eastAsia="Times New Roman"/>
-          <w:color w:val="000000"/>
-          <w:vertAlign w:val="subscript"/>
-        </w:rPr>
-        <w:t>area</w:t>
-      </w:r>
-      <w:proofErr w:type="spellEnd"/>
-      <w:r>
-        <w:rPr>
-          <w:rFonts w:eastAsia="Times New Roman"/>
-          <w:color w:val="000000"/>
-        </w:rPr>
-        <w:t xml:space="preserve"> response to soil nitrogen</w:t>
-      </w:r>
-      <w:r>
-        <w:rPr>
-          <w:rFonts w:eastAsia="Times New Roman"/>
-          <w:color w:val="000000"/>
-        </w:rPr>
-        <w:t xml:space="preserve"> addition</w:t>
-      </w:r>
-      <w:r>
-        <w:rPr>
-          <w:rFonts w:eastAsia="Times New Roman"/>
-          <w:color w:val="000000"/>
-        </w:rPr>
-        <w:t xml:space="preserve"> </w:t>
-      </w:r>
-      <w:r>
-        <w:rPr>
-          <w:rFonts w:eastAsia="Times New Roman"/>
-          <w:color w:val="000000"/>
-        </w:rPr>
-        <w:t>was</w:t>
-      </w:r>
-      <w:r>
-        <w:rPr>
-          <w:rFonts w:eastAsia="Times New Roman"/>
-          <w:color w:val="000000"/>
-        </w:rPr>
-        <w:t xml:space="preserve"> </w:t>
+        <w:t xml:space="preserve">was </w:t>
       </w:r>
       <w:r>
         <w:rPr>
@@ -11971,7 +11946,6 @@
               </w:rPr>
               <w:t>[</w:t>
             </w:r>
-            <w:proofErr w:type="spellStart"/>
             <w:r>
               <w:rPr>
                 <w:rFonts w:eastAsia="Times New Roman"/>
@@ -11989,7 +11963,6 @@
               </w:rPr>
               <w:t>r</w:t>
             </w:r>
-            <w:proofErr w:type="spellEnd"/>
             <w:r>
               <w:rPr>
                 <w:rFonts w:eastAsia="Times New Roman"/>
@@ -12181,6 +12154,126 @@
         </w:rPr>
         <w:t>; [</w:t>
       </w:r>
+      <w:r>
+        <w:rPr>
+          <w:rFonts w:eastAsia="Times New Roman"/>
+          <w:i/>
+          <w:iCs/>
+          <w:color w:val="000000"/>
+        </w:rPr>
+        <w:t>N</w:t>
+      </w:r>
+      <w:r>
+        <w:rPr>
+          <w:rFonts w:eastAsia="Times New Roman"/>
+          <w:color w:val="000000"/>
+          <w:vertAlign w:val="subscript"/>
+        </w:rPr>
+        <w:t>r</w:t>
+      </w:r>
+      <w:r>
+        <w:rPr>
+          <w:rFonts w:eastAsia="Times New Roman"/>
+          <w:color w:val="000000"/>
+        </w:rPr>
+        <w:t xml:space="preserve">] is the nitrogen concentration of Rubisco, 0.0144 mol </w:t>
+      </w:r>
+      <w:r>
+        <w:rPr>
+          <w:rFonts w:eastAsia="Times New Roman"/>
+          <w:color w:val="000000"/>
+        </w:rPr>
+        <w:t xml:space="preserve">N </w:t>
+      </w:r>
+      <w:r>
+        <w:rPr>
+          <w:rFonts w:eastAsia="Times New Roman"/>
+          <w:color w:val="000000"/>
+        </w:rPr>
+        <w:t>(g Rubisco)</w:t>
+      </w:r>
+      <w:r>
+        <w:rPr>
+          <w:rFonts w:eastAsia="Times New Roman"/>
+          <w:color w:val="000000"/>
+          <w:vertAlign w:val="superscript"/>
+        </w:rPr>
+        <w:t>−1</w:t>
+      </w:r>
+      <w:r>
+        <w:rPr>
+          <w:rFonts w:eastAsia="Times New Roman"/>
+          <w:color w:val="000000"/>
+        </w:rPr>
+        <w:t xml:space="preserve">; </w:t>
+      </w:r>
+      <w:r>
+        <w:rPr>
+          <w:rFonts w:eastAsia="Times New Roman"/>
+          <w:i/>
+          <w:iCs/>
+          <w:color w:val="000000"/>
+        </w:rPr>
+        <w:t>M</w:t>
+      </w:r>
+      <w:r>
+        <w:rPr>
+          <w:rFonts w:eastAsia="Times New Roman"/>
+          <w:color w:val="000000"/>
+          <w:vertAlign w:val="subscript"/>
+        </w:rPr>
+        <w:t>n</w:t>
+      </w:r>
+      <w:r>
+        <w:rPr>
+          <w:rFonts w:eastAsia="Times New Roman"/>
+          <w:color w:val="000000"/>
+        </w:rPr>
+        <w:t xml:space="preserve"> is the molecular mass of nitrogen, 14 g </w:t>
+      </w:r>
+      <w:r>
+        <w:rPr>
+          <w:rFonts w:eastAsia="Times New Roman"/>
+          <w:color w:val="000000"/>
+        </w:rPr>
+        <w:t xml:space="preserve">N </w:t>
+      </w:r>
+      <w:r>
+        <w:rPr>
+          <w:rFonts w:eastAsia="Times New Roman"/>
+          <w:color w:val="000000"/>
+        </w:rPr>
+        <w:t xml:space="preserve">(mol </w:t>
+      </w:r>
+      <w:r>
+        <w:rPr>
+          <w:rFonts w:eastAsia="Times New Roman"/>
+          <w:color w:val="000000"/>
+        </w:rPr>
+        <w:t>N</w:t>
+      </w:r>
+      <w:r>
+        <w:rPr>
+          <w:rFonts w:eastAsia="Times New Roman"/>
+          <w:color w:val="000000"/>
+        </w:rPr>
+        <w:t>)</w:t>
+      </w:r>
+      <w:r>
+        <w:rPr>
+          <w:rFonts w:eastAsia="Times New Roman"/>
+          <w:color w:val="000000"/>
+          <w:vertAlign w:val="superscript"/>
+        </w:rPr>
+        <w:t>−1</w:t>
+      </w:r>
+      <w:r>
+        <w:rPr>
+          <w:rFonts w:eastAsia="Times New Roman"/>
+          <w:color w:val="000000"/>
+        </w:rPr>
+        <w:t xml:space="preserve">; </w:t>
+      </w:r>
       <w:proofErr w:type="spellStart"/>
       <w:r>
         <w:rPr>
@@ -12189,7 +12282,7 @@
           <w:iCs/>
           <w:color w:val="000000"/>
         </w:rPr>
-        <w:t>N</w:t>
+        <w:t>k</w:t>
       </w:r>
       <w:r>
         <w:rPr>
@@ -12197,7 +12290,7 @@
           <w:color w:val="000000"/>
           <w:vertAlign w:val="subscript"/>
         </w:rPr>
-        <w:t>r</w:t>
+        <w:t>cat</w:t>
       </w:r>
       <w:proofErr w:type="spellEnd"/>
       <w:r>
@@ -12205,45 +12298,23 @@
           <w:rFonts w:eastAsia="Times New Roman"/>
           <w:color w:val="000000"/>
         </w:rPr>
-        <w:t xml:space="preserve">] is the nitrogen concentration of Rubisco, 0.0144 mol </w:t>
-      </w:r>
-      <w:r>
-        <w:rPr>
-          <w:rFonts w:eastAsia="Times New Roman"/>
-          <w:color w:val="000000"/>
-        </w:rPr>
-        <w:t xml:space="preserve">N </w:t>
-      </w:r>
-      <w:r>
-        <w:rPr>
-          <w:rFonts w:eastAsia="Times New Roman"/>
-          <w:color w:val="000000"/>
-        </w:rPr>
-        <w:t>(g Rubisco)</w:t>
-      </w:r>
-      <w:r>
-        <w:rPr>
-          <w:rFonts w:eastAsia="Times New Roman"/>
-          <w:color w:val="000000"/>
-          <w:vertAlign w:val="superscript"/>
-        </w:rPr>
-        <w:t>−1</w:t>
-      </w:r>
-      <w:r>
-        <w:rPr>
-          <w:rFonts w:eastAsia="Times New Roman"/>
-          <w:color w:val="000000"/>
-        </w:rPr>
-        <w:t xml:space="preserve">; </w:t>
-      </w:r>
-      <w:r>
-        <w:rPr>
-          <w:rFonts w:eastAsia="Times New Roman"/>
-          <w:i/>
-          <w:iCs/>
-          <w:color w:val="000000"/>
-        </w:rPr>
-        <w:t>M</w:t>
+        <w:t xml:space="preserve"> is the catalytic turnover at 25°C, 3,500,000 </w:t>
+      </w:r>
+      <w:proofErr w:type="spellStart"/>
+      <w:r>
+        <w:rPr>
+          <w:rFonts w:eastAsia="Times New Roman"/>
+          <w:color w:val="000000"/>
+        </w:rPr>
+        <w:t>μmol</w:t>
+      </w:r>
+      <w:proofErr w:type="spellEnd"/>
+      <w:r>
+        <w:rPr>
+          <w:rFonts w:eastAsia="Times New Roman"/>
+          <w:color w:val="000000"/>
+        </w:rPr>
+        <w:t xml:space="preserve"> CO</w:t>
       </w:r>
       <w:r>
         <w:rPr>
@@ -12251,122 +12322,6 @@
           <w:color w:val="000000"/>
           <w:vertAlign w:val="subscript"/>
         </w:rPr>
-        <w:t>n</w:t>
-      </w:r>
-      <w:r>
-        <w:rPr>
-          <w:rFonts w:eastAsia="Times New Roman"/>
-          <w:color w:val="000000"/>
-        </w:rPr>
-        <w:t xml:space="preserve"> is the molecular mass of nitrogen, 14 g </w:t>
-      </w:r>
-      <w:r>
-        <w:rPr>
-          <w:rFonts w:eastAsia="Times New Roman"/>
-          <w:color w:val="000000"/>
-        </w:rPr>
-        <w:t xml:space="preserve">N </w:t>
-      </w:r>
-      <w:r>
-        <w:rPr>
-          <w:rFonts w:eastAsia="Times New Roman"/>
-          <w:color w:val="000000"/>
-        </w:rPr>
-        <w:t>(</w:t>
-      </w:r>
-      <w:proofErr w:type="spellStart"/>
-      <w:r>
-        <w:rPr>
-          <w:rFonts w:eastAsia="Times New Roman"/>
-          <w:color w:val="000000"/>
-        </w:rPr>
-        <w:t>mol</w:t>
-      </w:r>
-      <w:proofErr w:type="spellEnd"/>
-      <w:r>
-        <w:rPr>
-          <w:rFonts w:eastAsia="Times New Roman"/>
-          <w:color w:val="000000"/>
-        </w:rPr>
-        <w:t xml:space="preserve"> </w:t>
-      </w:r>
-      <w:r>
-        <w:rPr>
-          <w:rFonts w:eastAsia="Times New Roman"/>
-          <w:color w:val="000000"/>
-        </w:rPr>
-        <w:t>N</w:t>
-      </w:r>
-      <w:r>
-        <w:rPr>
-          <w:rFonts w:eastAsia="Times New Roman"/>
-          <w:color w:val="000000"/>
-        </w:rPr>
-        <w:t>)</w:t>
-      </w:r>
-      <w:r>
-        <w:rPr>
-          <w:rFonts w:eastAsia="Times New Roman"/>
-          <w:color w:val="000000"/>
-          <w:vertAlign w:val="superscript"/>
-        </w:rPr>
-        <w:t>−1</w:t>
-      </w:r>
-      <w:r>
-        <w:rPr>
-          <w:rFonts w:eastAsia="Times New Roman"/>
-          <w:color w:val="000000"/>
-        </w:rPr>
-        <w:t xml:space="preserve">; </w:t>
-      </w:r>
-      <w:proofErr w:type="spellStart"/>
-      <w:r>
-        <w:rPr>
-          <w:rFonts w:eastAsia="Times New Roman"/>
-          <w:i/>
-          <w:iCs/>
-          <w:color w:val="000000"/>
-        </w:rPr>
-        <w:t>k</w:t>
-      </w:r>
-      <w:r>
-        <w:rPr>
-          <w:rFonts w:eastAsia="Times New Roman"/>
-          <w:color w:val="000000"/>
-          <w:vertAlign w:val="subscript"/>
-        </w:rPr>
-        <w:t>cat</w:t>
-      </w:r>
-      <w:proofErr w:type="spellEnd"/>
-      <w:r>
-        <w:rPr>
-          <w:rFonts w:eastAsia="Times New Roman"/>
-          <w:color w:val="000000"/>
-        </w:rPr>
-        <w:t xml:space="preserve"> is the catalytic turnover at 25°C, 3,500,000 </w:t>
-      </w:r>
-      <w:proofErr w:type="spellStart"/>
-      <w:r>
-        <w:rPr>
-          <w:rFonts w:eastAsia="Times New Roman"/>
-          <w:color w:val="000000"/>
-        </w:rPr>
-        <w:t>μmol</w:t>
-      </w:r>
-      <w:proofErr w:type="spellEnd"/>
-      <w:r>
-        <w:rPr>
-          <w:rFonts w:eastAsia="Times New Roman"/>
-          <w:color w:val="000000"/>
-        </w:rPr>
-        <w:t xml:space="preserve"> CO</w:t>
-      </w:r>
-      <w:r>
-        <w:rPr>
-          <w:rFonts w:eastAsia="Times New Roman"/>
-          <w:color w:val="000000"/>
-          <w:vertAlign w:val="subscript"/>
-        </w:rPr>
         <w:t>2</w:t>
       </w:r>
       <w:r>
@@ -12374,23 +12329,7 @@
           <w:rFonts w:eastAsia="Times New Roman"/>
           <w:color w:val="000000"/>
         </w:rPr>
-        <w:t xml:space="preserve"> (</w:t>
-      </w:r>
-      <w:proofErr w:type="spellStart"/>
-      <w:r>
-        <w:rPr>
-          <w:rFonts w:eastAsia="Times New Roman"/>
-          <w:color w:val="000000"/>
-        </w:rPr>
-        <w:t>mol</w:t>
-      </w:r>
-      <w:proofErr w:type="spellEnd"/>
-      <w:r>
-        <w:rPr>
-          <w:rFonts w:eastAsia="Times New Roman"/>
-          <w:color w:val="000000"/>
-        </w:rPr>
-        <w:t xml:space="preserve"> Rubisco sites</w:t>
+        <w:t xml:space="preserve"> (mol Rubisco sites</w:t>
       </w:r>
       <w:r>
         <w:rPr>
@@ -13601,23 +13540,7 @@
           <w:rFonts w:eastAsia="Times New Roman"/>
           <w:color w:val="000000"/>
         </w:rPr>
-        <w:t xml:space="preserve"> (</w:t>
-      </w:r>
-      <w:proofErr w:type="spellStart"/>
-      <w:r>
-        <w:rPr>
-          <w:rFonts w:eastAsia="Times New Roman"/>
-          <w:color w:val="000000"/>
-        </w:rPr>
-        <w:t>mol</w:t>
-      </w:r>
-      <w:proofErr w:type="spellEnd"/>
-      <w:r>
-        <w:rPr>
-          <w:rFonts w:eastAsia="Times New Roman"/>
-          <w:color w:val="000000"/>
-        </w:rPr>
-        <w:t xml:space="preserve"> Rubisco sites</w:t>
+        <w:t xml:space="preserve"> (mol Rubisco sites</w:t>
       </w:r>
       <w:r>
         <w:rPr>
@@ -19927,10 +19850,10 @@
           <w:color w:val="000000"/>
         </w:rPr>
         <w:drawing>
-          <wp:inline distT="0" distB="0" distL="0" distR="0" wp14:anchorId="6817C828" wp14:editId="13CFB81B">
-            <wp:extent cx="5943600" cy="3686810"/>
+          <wp:inline distT="0" distB="0" distL="0" distR="0" wp14:anchorId="0D83A649" wp14:editId="7A16A727">
+            <wp:extent cx="5943600" cy="3963670"/>
             <wp:effectExtent l="0" t="0" r="0" b="0"/>
-            <wp:docPr id="7" name="Picture 7" descr="Chart, box and whisker chart&#10;&#10;Description automatically generated"/>
+            <wp:docPr id="1" name="Picture 1" descr="Chart, box and whisker chart&#10;&#10;Description automatically generated"/>
             <wp:cNvGraphicFramePr>
               <a:graphicFrameLocks xmlns:a="http://schemas.openxmlformats.org/drawingml/2006/main" noChangeAspect="1"/>
             </wp:cNvGraphicFramePr>
@@ -19938,7 +19861,7 @@
               <a:graphicData uri="http://schemas.openxmlformats.org/drawingml/2006/picture">
                 <pic:pic xmlns:pic="http://schemas.openxmlformats.org/drawingml/2006/picture">
                   <pic:nvPicPr>
-                    <pic:cNvPr id="7" name="Picture 7" descr="Chart, box and whisker chart&#10;&#10;Description automatically generated"/>
+                    <pic:cNvPr id="1" name="Picture 1" descr="Chart, box and whisker chart&#10;&#10;Description automatically generated"/>
                     <pic:cNvPicPr/>
                   </pic:nvPicPr>
                   <pic:blipFill>
@@ -19956,7 +19879,7 @@
                   <pic:spPr>
                     <a:xfrm>
                       <a:off x="0" y="0"/>
-                      <a:ext cx="5943600" cy="3686810"/>
+                      <a:ext cx="5943600" cy="3963670"/>
                     </a:xfrm>
                     <a:prstGeom prst="rect">
                       <a:avLst/>
@@ -24621,7 +24544,6 @@
     </w:p>
     <w:p>
       <w:pPr>
-        <w:spacing w:line="480" w:lineRule="auto"/>
         <w:contextualSpacing/>
         <w:rPr>
           <w:rFonts w:eastAsia="Times New Roman"/>
@@ -24637,10 +24559,10 @@
           <w:color w:val="000000"/>
         </w:rPr>
         <w:drawing>
-          <wp:inline distT="0" distB="0" distL="0" distR="0" wp14:anchorId="67A28EFD" wp14:editId="79F1492B">
-            <wp:extent cx="5943600" cy="3686810"/>
+          <wp:inline distT="0" distB="0" distL="0" distR="0" wp14:anchorId="7BDFE9A5" wp14:editId="018F1BA6">
+            <wp:extent cx="5943600" cy="3963670"/>
             <wp:effectExtent l="0" t="0" r="0" b="0"/>
-            <wp:docPr id="18" name="Picture 18" descr="Chart, table, treemap chart&#10;&#10;Description automatically generated"/>
+            <wp:docPr id="2" name="Picture 2" descr="Table, treemap chart&#10;&#10;Description automatically generated"/>
             <wp:cNvGraphicFramePr>
               <a:graphicFrameLocks xmlns:a="http://schemas.openxmlformats.org/drawingml/2006/main" noChangeAspect="1"/>
             </wp:cNvGraphicFramePr>
@@ -24648,7 +24570,7 @@
               <a:graphicData uri="http://schemas.openxmlformats.org/drawingml/2006/picture">
                 <pic:pic xmlns:pic="http://schemas.openxmlformats.org/drawingml/2006/picture">
                   <pic:nvPicPr>
-                    <pic:cNvPr id="18" name="Picture 18" descr="Chart, table, treemap chart&#10;&#10;Description automatically generated"/>
+                    <pic:cNvPr id="2" name="Picture 2" descr="Table, treemap chart&#10;&#10;Description automatically generated"/>
                     <pic:cNvPicPr/>
                   </pic:nvPicPr>
                   <pic:blipFill>
@@ -24666,7 +24588,7 @@
                   <pic:spPr>
                     <a:xfrm>
                       <a:off x="0" y="0"/>
-                      <a:ext cx="5943600" cy="3686810"/>
+                      <a:ext cx="5943600" cy="3963670"/>
                     </a:xfrm>
                     <a:prstGeom prst="rect">
                       <a:avLst/>
@@ -25526,16 +25448,7 @@
                 <w:sz w:val="20"/>
                 <w:szCs w:val="20"/>
               </w:rPr>
-              <w:t>4</w:t>
-            </w:r>
-            <w:r>
-              <w:rPr>
-                <w:rFonts w:eastAsia="Times New Roman"/>
-                <w:color w:val="000000"/>
-                <w:sz w:val="20"/>
-                <w:szCs w:val="20"/>
-              </w:rPr>
-              <w:t>1</w:t>
+              <w:t>41</w:t>
             </w:r>
             <w:r>
               <w:rPr>
@@ -25698,16 +25611,7 @@
                 <w:sz w:val="20"/>
                 <w:szCs w:val="20"/>
               </w:rPr>
-              <w:t>3</w:t>
-            </w:r>
-            <w:r>
-              <w:rPr>
-                <w:rFonts w:eastAsia="Times New Roman"/>
-                <w:color w:val="000000"/>
-                <w:sz w:val="20"/>
-                <w:szCs w:val="20"/>
-              </w:rPr>
-              <w:t>8</w:t>
+              <w:t>38</w:t>
             </w:r>
             <w:r>
               <w:rPr>
@@ -25898,16 +25802,7 @@
                 <w:sz w:val="20"/>
                 <w:szCs w:val="20"/>
               </w:rPr>
-              <w:t>73</w:t>
-            </w:r>
-            <w:r>
-              <w:rPr>
-                <w:rFonts w:eastAsia="Times New Roman"/>
-                <w:color w:val="000000"/>
-                <w:sz w:val="20"/>
-                <w:szCs w:val="20"/>
-              </w:rPr>
-              <w:t>5</w:t>
+              <w:t>735</w:t>
             </w:r>
           </w:p>
         </w:tc>
@@ -26069,16 +25964,7 @@
                 <w:sz w:val="20"/>
                 <w:szCs w:val="20"/>
               </w:rPr>
-              <w:t>0</w:t>
-            </w:r>
-            <w:r>
-              <w:rPr>
-                <w:rFonts w:eastAsia="Times New Roman"/>
-                <w:color w:val="000000"/>
-                <w:sz w:val="20"/>
-                <w:szCs w:val="20"/>
-              </w:rPr>
-              <w:t>26</w:t>
+              <w:t>026</w:t>
             </w:r>
           </w:p>
         </w:tc>
@@ -26568,16 +26454,7 @@
                 <w:sz w:val="20"/>
                 <w:szCs w:val="20"/>
               </w:rPr>
-              <w:t>0</w:t>
-            </w:r>
-            <w:r>
-              <w:rPr>
-                <w:rFonts w:eastAsia="Times New Roman"/>
-                <w:color w:val="000000"/>
-                <w:sz w:val="20"/>
-                <w:szCs w:val="20"/>
-              </w:rPr>
-              <w:t>02</w:t>
+              <w:t>002</w:t>
             </w:r>
           </w:p>
         </w:tc>
@@ -27569,14 +27446,7 @@
           <w:rFonts w:eastAsia="Times New Roman"/>
           <w:color w:val="000000"/>
         </w:rPr>
-        <w:t xml:space="preserve"> </w:t>
-      </w:r>
-      <w:r>
-        <w:rPr>
-          <w:rFonts w:eastAsia="Times New Roman"/>
-          <w:color w:val="000000"/>
-        </w:rPr>
-        <w:t>= -25%)</w:t>
+        <w:t xml:space="preserve"> = -25%)</w:t>
       </w:r>
       <w:r>
         <w:rPr>
@@ -27690,14 +27560,7 @@
           <w:rFonts w:eastAsia="Times New Roman"/>
           <w:color w:val="000000"/>
         </w:rPr>
-        <w:t xml:space="preserve"> = 25%</w:t>
-      </w:r>
-      <w:r>
-        <w:rPr>
-          <w:rFonts w:eastAsia="Times New Roman"/>
-          <w:color w:val="000000"/>
-        </w:rPr>
-        <w:t xml:space="preserve">; </w:t>
+        <w:t xml:space="preserve"> = 25%; </w:t>
       </w:r>
       <w:r>
         <w:rPr>
@@ -31476,7 +31339,6 @@
         </w:rPr>
         <w:t>1</w:t>
       </w:r>
-      <w:proofErr w:type="gramStart"/>
       <w:r>
         <w:rPr>
           <w:b w:val="0"/>
@@ -31505,18 +31367,7 @@
           <w:sz w:val="24"/>
           <w:szCs w:val="24"/>
         </w:rPr>
-        <w:t xml:space="preserve"> relationship</w:t>
-      </w:r>
-      <w:proofErr w:type="gramEnd"/>
-      <w:r>
-        <w:rPr>
-          <w:b w:val="0"/>
-          <w:bCs w:val="0"/>
-          <w:color w:val="000000" w:themeColor="text1"/>
-          <w:sz w:val="24"/>
-          <w:szCs w:val="24"/>
-        </w:rPr>
-        <w:t>.</w:t>
+        <w:t xml:space="preserve"> relationship.</w:t>
       </w:r>
     </w:p>
     <w:p>
@@ -32698,10 +32549,7 @@
         <w:t xml:space="preserve">with a relative importance value of </w:t>
       </w:r>
       <w:r>
-        <w:t>4</w:t>
-      </w:r>
-      <w:r>
-        <w:t>4</w:t>
+        <w:t>44</w:t>
       </w:r>
       <w:r>
         <w:t>%. This is unsurprising given</w:t>
@@ -33493,10 +33341,7 @@
         <w:t>. However, the slope of this relationship was not significantly different from zero</w:t>
       </w:r>
       <w:r>
-        <w:t xml:space="preserve">, in contrast with results from </w:t>
-      </w:r>
-      <w:r>
-        <w:t xml:space="preserve">Dong </w:t>
+        <w:t xml:space="preserve">, in contrast with results from Dong </w:t>
       </w:r>
       <w:r>
         <w:rPr>
@@ -33770,10 +33615,7 @@
         <w:t xml:space="preserve">was </w:t>
       </w:r>
       <w:r>
-        <w:t>positively</w:t>
-      </w:r>
-      <w:r>
-        <w:t xml:space="preserve"> </w:t>
+        <w:t xml:space="preserve">positively </w:t>
       </w:r>
       <w:r>
         <w:t xml:space="preserve">correlated with </w:t>
@@ -33836,10 +33678,7 @@
         <w:t xml:space="preserve">, accounted for </w:t>
       </w:r>
       <w:r>
-        <w:t>2</w:t>
-      </w:r>
-      <w:r>
-        <w:t>0</w:t>
+        <w:t>20</w:t>
       </w:r>
       <w:r>
         <w:t xml:space="preserve">% of the variability in measured </w:t>
@@ -34001,19 +33840,7 @@
         <w:rPr>
           <w:i/>
         </w:rPr>
-        <w:t xml:space="preserve"> impact of </w:t>
-      </w:r>
-      <w:r>
-        <w:rPr>
-          <w:i/>
-        </w:rPr>
-        <w:t>relative allocation to leaves and biomass</w:t>
-      </w:r>
-      <w:r>
-        <w:rPr>
-          <w:i/>
-        </w:rPr>
-        <w:t xml:space="preserve"> on the</w:t>
+        <w:t xml:space="preserve"> impact of relative allocation to leaves and biomass on the</w:t>
       </w:r>
       <w:r>
         <w:rPr>
@@ -34875,19 +34702,19 @@
         <w:spacing w:line="480" w:lineRule="auto"/>
         <w:contextualSpacing/>
       </w:pPr>
-      <w:commentRangeStart w:id="14"/>
+      <w:commentRangeStart w:id="13"/>
       <w:r>
         <w:rPr>
           <w:b/>
         </w:rPr>
         <w:t>Acknowledgements</w:t>
       </w:r>
-      <w:commentRangeEnd w:id="14"/>
+      <w:commentRangeEnd w:id="13"/>
       <w:r>
         <w:rPr>
           <w:rStyle w:val="CommentReference"/>
         </w:rPr>
-        <w:commentReference w:id="14"/>
+        <w:commentReference w:id="13"/>
       </w:r>
     </w:p>
     <w:p>
@@ -38106,8 +37933,8 @@
       </w:r>
     </w:p>
     <w:sectPr>
-      <w:footerReference w:type="even" r:id="rId19"/>
-      <w:footerReference w:type="default" r:id="rId20"/>
+      <w:footerReference w:type="even" r:id="rId20"/>
+      <w:footerReference w:type="default" r:id="rId21"/>
       <w:pgSz w:w="12240" w:h="15840"/>
       <w:pgMar w:top="1440" w:right="1440" w:bottom="1440" w:left="1440" w:header="720" w:footer="720" w:gutter="0"/>
       <w:lnNumType w:countBy="1" w:restart="continuous"/>
@@ -38119,8 +37946,8 @@
 </file>
 
 <file path=word/comments.xml><?xml version="1.0" encoding="utf-8"?>
-<w:comments xmlns:wpc="http://schemas.microsoft.com/office/word/2010/wordprocessingCanvas" xmlns:cx="http://schemas.microsoft.com/office/drawing/2014/chartex" xmlns:cx1="http://schemas.microsoft.com/office/drawing/2015/9/8/chartex" xmlns:cx2="http://schemas.microsoft.com/office/drawing/2015/10/21/chartex" xmlns:cx3="http://schemas.microsoft.com/office/drawing/2016/5/9/chartex" xmlns:cx4="http://schemas.microsoft.com/office/drawing/2016/5/10/chartex" xmlns:cx5="http://schemas.microsoft.com/office/drawing/2016/5/11/chartex" xmlns:cx6="http://schemas.microsoft.com/office/drawing/2016/5/12/chartex" xmlns:cx7="http://schemas.microsoft.com/office/drawing/2016/5/13/chartex" xmlns:cx8="http://schemas.microsoft.com/office/drawing/2016/5/14/chartex" xmlns:mc="http://schemas.openxmlformats.org/markup-compatibility/2006" xmlns:aink="http://schemas.microsoft.com/office/drawing/2016/ink" xmlns:am3d="http://schemas.microsoft.com/office/drawing/2017/model3d" xmlns:o="urn:schemas-microsoft-com:office:office" xmlns:r="http://schemas.openxmlformats.org/officeDocument/2006/relationships" xmlns:m="http://schemas.openxmlformats.org/officeDocument/2006/math" xmlns:v="urn:schemas-microsoft-com:vml" xmlns:wp14="http://schemas.microsoft.com/office/word/2010/wordprocessingDrawing" xmlns:wp="http://schemas.openxmlformats.org/drawingml/2006/wordprocessingDrawing" xmlns:w10="urn:schemas-microsoft-com:office:word" xmlns:w="http://schemas.openxmlformats.org/wordprocessingml/2006/main" xmlns:w14="http://schemas.microsoft.com/office/word/2010/wordml" xmlns:w15="http://schemas.microsoft.com/office/word/2012/wordml" xmlns:w16cid="http://schemas.microsoft.com/office/word/2016/wordml/cid" xmlns:w16se="http://schemas.microsoft.com/office/word/2015/wordml/symex" xmlns:wpg="http://schemas.microsoft.com/office/word/2010/wordprocessingGroup" xmlns:wpi="http://schemas.microsoft.com/office/word/2010/wordprocessingInk" xmlns:wne="http://schemas.microsoft.com/office/word/2006/wordml" xmlns:wps="http://schemas.microsoft.com/office/word/2010/wordprocessingShape" mc:Ignorable="w14 w15 w16se w16cid wp14">
-  <w:comment w:id="14" w:author="Nick Smith" w:date="2021-06-28T12:09:00Z" w:initials="NGS">
+<w:comments xmlns:wpc="http://schemas.microsoft.com/office/word/2010/wordprocessingCanvas" xmlns:cx="http://schemas.microsoft.com/office/drawing/2014/chartex" xmlns:cx1="http://schemas.microsoft.com/office/drawing/2015/9/8/chartex" xmlns:cx2="http://schemas.microsoft.com/office/drawing/2015/10/21/chartex" xmlns:cx3="http://schemas.microsoft.com/office/drawing/2016/5/9/chartex" xmlns:cx4="http://schemas.microsoft.com/office/drawing/2016/5/10/chartex" xmlns:cx5="http://schemas.microsoft.com/office/drawing/2016/5/11/chartex" xmlns:cx6="http://schemas.microsoft.com/office/drawing/2016/5/12/chartex" xmlns:cx7="http://schemas.microsoft.com/office/drawing/2016/5/13/chartex" xmlns:cx8="http://schemas.microsoft.com/office/drawing/2016/5/14/chartex" xmlns:mc="http://schemas.openxmlformats.org/markup-compatibility/2006" xmlns:aink="http://schemas.microsoft.com/office/drawing/2016/ink" xmlns:am3d="http://schemas.microsoft.com/office/drawing/2017/model3d" xmlns:o="urn:schemas-microsoft-com:office:office" xmlns:r="http://schemas.openxmlformats.org/officeDocument/2006/relationships" xmlns:m="http://schemas.openxmlformats.org/officeDocument/2006/math" xmlns:v="urn:schemas-microsoft-com:vml" xmlns:wp14="http://schemas.microsoft.com/office/word/2010/wordprocessingDrawing" xmlns:wp="http://schemas.openxmlformats.org/drawingml/2006/wordprocessingDrawing" xmlns:w10="urn:schemas-microsoft-com:office:word" xmlns:w="http://schemas.openxmlformats.org/wordprocessingml/2006/main" xmlns:w14="http://schemas.microsoft.com/office/word/2010/wordml" xmlns:w15="http://schemas.microsoft.com/office/word/2012/wordml" xmlns:w16cex="http://schemas.microsoft.com/office/word/2018/wordml/cex" xmlns:w16cid="http://schemas.microsoft.com/office/word/2016/wordml/cid" xmlns:w16="http://schemas.microsoft.com/office/word/2018/wordml" xmlns:w16sdtdh="http://schemas.microsoft.com/office/word/2020/wordml/sdtdatahash" xmlns:w16se="http://schemas.microsoft.com/office/word/2015/wordml/symex" xmlns:wpg="http://schemas.microsoft.com/office/word/2010/wordprocessingGroup" xmlns:wpi="http://schemas.microsoft.com/office/word/2010/wordprocessingInk" xmlns:wne="http://schemas.microsoft.com/office/word/2006/wordml" xmlns:wps="http://schemas.microsoft.com/office/word/2010/wordprocessingShape" mc:Ignorable="w14 w15 w16se w16cid w16 w16cex w16sdtdh wp14">
+  <w:comment w:id="13" w:author="Nick Smith" w:date="2021-06-28T12:09:00Z" w:initials="NGS">
     <w:p>
       <w:pPr>
         <w:pStyle w:val="CommentText"/>
@@ -38140,30 +37967,25 @@
 </file>
 
 <file path=word/commentsExtended.xml><?xml version="1.0" encoding="utf-8"?>
-<w15:commentsEx xmlns:wpc="http://schemas.microsoft.com/office/word/2010/wordprocessingCanvas" xmlns:cx="http://schemas.microsoft.com/office/drawing/2014/chartex" xmlns:cx1="http://schemas.microsoft.com/office/drawing/2015/9/8/chartex" xmlns:cx2="http://schemas.microsoft.com/office/drawing/2015/10/21/chartex" xmlns:cx3="http://schemas.microsoft.com/office/drawing/2016/5/9/chartex" xmlns:cx4="http://schemas.microsoft.com/office/drawing/2016/5/10/chartex" xmlns:cx5="http://schemas.microsoft.com/office/drawing/2016/5/11/chartex" xmlns:cx6="http://schemas.microsoft.com/office/drawing/2016/5/12/chartex" xmlns:cx7="http://schemas.microsoft.com/office/drawing/2016/5/13/chartex" xmlns:cx8="http://schemas.microsoft.com/office/drawing/2016/5/14/chartex" xmlns:mc="http://schemas.openxmlformats.org/markup-compatibility/2006" xmlns:aink="http://schemas.microsoft.com/office/drawing/2016/ink" xmlns:am3d="http://schemas.microsoft.com/office/drawing/2017/model3d" xmlns:o="urn:schemas-microsoft-com:office:office" xmlns:r="http://schemas.openxmlformats.org/officeDocument/2006/relationships" xmlns:m="http://schemas.openxmlformats.org/officeDocument/2006/math" xmlns:v="urn:schemas-microsoft-com:vml" xmlns:wp14="http://schemas.microsoft.com/office/word/2010/wordprocessingDrawing" xmlns:wp="http://schemas.openxmlformats.org/drawingml/2006/wordprocessingDrawing" xmlns:w10="urn:schemas-microsoft-com:office:word" xmlns:w="http://schemas.openxmlformats.org/wordprocessingml/2006/main" xmlns:w14="http://schemas.microsoft.com/office/word/2010/wordml" xmlns:w15="http://schemas.microsoft.com/office/word/2012/wordml" xmlns:w16cid="http://schemas.microsoft.com/office/word/2016/wordml/cid" xmlns:w16se="http://schemas.microsoft.com/office/word/2015/wordml/symex" xmlns:wpg="http://schemas.microsoft.com/office/word/2010/wordprocessingGroup" xmlns:wpi="http://schemas.microsoft.com/office/word/2010/wordprocessingInk" xmlns:wne="http://schemas.microsoft.com/office/word/2006/wordml" xmlns:wps="http://schemas.microsoft.com/office/word/2010/wordprocessingShape" mc:Ignorable="w14 w15 w16se w16cid wp14">
+<w15:commentsEx xmlns:wpc="http://schemas.microsoft.com/office/word/2010/wordprocessingCanvas" xmlns:cx="http://schemas.microsoft.com/office/drawing/2014/chartex" xmlns:cx1="http://schemas.microsoft.com/office/drawing/2015/9/8/chartex" xmlns:cx2="http://schemas.microsoft.com/office/drawing/2015/10/21/chartex" xmlns:cx3="http://schemas.microsoft.com/office/drawing/2016/5/9/chartex" xmlns:cx4="http://schemas.microsoft.com/office/drawing/2016/5/10/chartex" xmlns:cx5="http://schemas.microsoft.com/office/drawing/2016/5/11/chartex" xmlns:cx6="http://schemas.microsoft.com/office/drawing/2016/5/12/chartex" xmlns:cx7="http://schemas.microsoft.com/office/drawing/2016/5/13/chartex" xmlns:cx8="http://schemas.microsoft.com/office/drawing/2016/5/14/chartex" xmlns:mc="http://schemas.openxmlformats.org/markup-compatibility/2006" xmlns:aink="http://schemas.microsoft.com/office/drawing/2016/ink" xmlns:am3d="http://schemas.microsoft.com/office/drawing/2017/model3d" xmlns:o="urn:schemas-microsoft-com:office:office" xmlns:r="http://schemas.openxmlformats.org/officeDocument/2006/relationships" xmlns:m="http://schemas.openxmlformats.org/officeDocument/2006/math" xmlns:v="urn:schemas-microsoft-com:vml" xmlns:wp14="http://schemas.microsoft.com/office/word/2010/wordprocessingDrawing" xmlns:wp="http://schemas.openxmlformats.org/drawingml/2006/wordprocessingDrawing" xmlns:w10="urn:schemas-microsoft-com:office:word" xmlns:w="http://schemas.openxmlformats.org/wordprocessingml/2006/main" xmlns:w14="http://schemas.microsoft.com/office/word/2010/wordml" xmlns:w15="http://schemas.microsoft.com/office/word/2012/wordml" xmlns:w16cex="http://schemas.microsoft.com/office/word/2018/wordml/cex" xmlns:w16cid="http://schemas.microsoft.com/office/word/2016/wordml/cid" xmlns:w16="http://schemas.microsoft.com/office/word/2018/wordml" xmlns:w16sdtdh="http://schemas.microsoft.com/office/word/2020/wordml/sdtdatahash" xmlns:w16se="http://schemas.microsoft.com/office/word/2015/wordml/symex" xmlns:wpg="http://schemas.microsoft.com/office/word/2010/wordprocessingGroup" xmlns:wpi="http://schemas.microsoft.com/office/word/2010/wordprocessingInk" xmlns:wne="http://schemas.microsoft.com/office/word/2006/wordml" xmlns:wps="http://schemas.microsoft.com/office/word/2010/wordprocessingShape" mc:Ignorable="w14 w15 w16se w16cid w16 w16cex w16sdtdh wp14">
   <w15:commentEx w15:paraId="539C3587" w15:done="0"/>
 </w15:commentsEx>
 </file>
 
 <file path=word/commentsExtensible.xml><?xml version="1.0" encoding="utf-8"?>
 <w16cex:commentsExtensible xmlns:wpc="http://schemas.microsoft.com/office/word/2010/wordprocessingCanvas" xmlns:cx="http://schemas.microsoft.com/office/drawing/2014/chartex" xmlns:cx1="http://schemas.microsoft.com/office/drawing/2015/9/8/chartex" xmlns:cx2="http://schemas.microsoft.com/office/drawing/2015/10/21/chartex" xmlns:cx3="http://schemas.microsoft.com/office/drawing/2016/5/9/chartex" xmlns:cx4="http://schemas.microsoft.com/office/drawing/2016/5/10/chartex" xmlns:cx5="http://schemas.microsoft.com/office/drawing/2016/5/11/chartex" xmlns:cx6="http://schemas.microsoft.com/office/drawing/2016/5/12/chartex" xmlns:cx7="http://schemas.microsoft.com/office/drawing/2016/5/13/chartex" xmlns:cx8="http://schemas.microsoft.com/office/drawing/2016/5/14/chartex" xmlns:mc="http://schemas.openxmlformats.org/markup-compatibility/2006" xmlns:aink="http://schemas.microsoft.com/office/drawing/2016/ink" xmlns:am3d="http://schemas.microsoft.com/office/drawing/2017/model3d" xmlns:o="urn:schemas-microsoft-com:office:office" xmlns:r="http://schemas.openxmlformats.org/officeDocument/2006/relationships" xmlns:m="http://schemas.openxmlformats.org/officeDocument/2006/math" xmlns:v="urn:schemas-microsoft-com:vml" xmlns:wp14="http://schemas.microsoft.com/office/word/2010/wordprocessingDrawing" xmlns:wp="http://schemas.openxmlformats.org/drawingml/2006/wordprocessingDrawing" xmlns:w10="urn:schemas-microsoft-com:office:word" xmlns:w="http://schemas.openxmlformats.org/wordprocessingml/2006/main" xmlns:w14="http://schemas.microsoft.com/office/word/2010/wordml" xmlns:w15="http://schemas.microsoft.com/office/word/2012/wordml" xmlns:w16cex="http://schemas.microsoft.com/office/word/2018/wordml/cex" xmlns:w16cid="http://schemas.microsoft.com/office/word/2016/wordml/cid" xmlns:w16="http://schemas.microsoft.com/office/word/2018/wordml" xmlns:w16sdtdh="http://schemas.microsoft.com/office/word/2020/wordml/sdtdatahash" xmlns:w16se="http://schemas.microsoft.com/office/word/2015/wordml/symex" xmlns:wpg="http://schemas.microsoft.com/office/word/2010/wordprocessingGroup" xmlns:wpi="http://schemas.microsoft.com/office/word/2010/wordprocessingInk" xmlns:wne="http://schemas.microsoft.com/office/word/2006/wordml" xmlns:wps="http://schemas.microsoft.com/office/word/2010/wordprocessingShape" mc:Ignorable="w14 w15 w16se w16cid w16 w16cex w16sdtdh wp14">
-  <w16cex:commentExtensible w16cex:durableId="2561EDAD" w16cex:dateUtc="2021-12-13T21:05:00Z"/>
-  <w16cex:commentExtensible w16cex:durableId="2561A100" w16cex:dateUtc="2021-12-13T15:37:00Z"/>
-  <w16cex:commentExtensible w16cex:durableId="2561A0BE" w16cex:dateUtc="2021-12-13T15:36:00Z"/>
-  <w16cex:commentExtensible w16cex:durableId="25520C8A" w16cex:dateUtc="2021-12-01T20:00:00Z"/>
-  <w16cex:commentExtensible w16cex:durableId="25099963" w16cex:dateUtc="2021-10-07T20:05:00Z"/>
   <w16cex:commentExtensible w16cex:durableId="24843A82" w16cex:dateUtc="2021-06-28T16:09:00Z"/>
 </w16cex:commentsExtensible>
 </file>
 
 <file path=word/commentsIds.xml><?xml version="1.0" encoding="utf-8"?>
-<w16cid:commentsIds xmlns:wpc="http://schemas.microsoft.com/office/word/2010/wordprocessingCanvas" xmlns:cx="http://schemas.microsoft.com/office/drawing/2014/chartex" xmlns:cx1="http://schemas.microsoft.com/office/drawing/2015/9/8/chartex" xmlns:cx2="http://schemas.microsoft.com/office/drawing/2015/10/21/chartex" xmlns:cx3="http://schemas.microsoft.com/office/drawing/2016/5/9/chartex" xmlns:cx4="http://schemas.microsoft.com/office/drawing/2016/5/10/chartex" xmlns:cx5="http://schemas.microsoft.com/office/drawing/2016/5/11/chartex" xmlns:cx6="http://schemas.microsoft.com/office/drawing/2016/5/12/chartex" xmlns:cx7="http://schemas.microsoft.com/office/drawing/2016/5/13/chartex" xmlns:cx8="http://schemas.microsoft.com/office/drawing/2016/5/14/chartex" xmlns:mc="http://schemas.openxmlformats.org/markup-compatibility/2006" xmlns:aink="http://schemas.microsoft.com/office/drawing/2016/ink" xmlns:am3d="http://schemas.microsoft.com/office/drawing/2017/model3d" xmlns:o="urn:schemas-microsoft-com:office:office" xmlns:r="http://schemas.openxmlformats.org/officeDocument/2006/relationships" xmlns:m="http://schemas.openxmlformats.org/officeDocument/2006/math" xmlns:v="urn:schemas-microsoft-com:vml" xmlns:wp14="http://schemas.microsoft.com/office/word/2010/wordprocessingDrawing" xmlns:wp="http://schemas.openxmlformats.org/drawingml/2006/wordprocessingDrawing" xmlns:w10="urn:schemas-microsoft-com:office:word" xmlns:w="http://schemas.openxmlformats.org/wordprocessingml/2006/main" xmlns:w14="http://schemas.microsoft.com/office/word/2010/wordml" xmlns:w15="http://schemas.microsoft.com/office/word/2012/wordml" xmlns:w16cid="http://schemas.microsoft.com/office/word/2016/wordml/cid" xmlns:w16se="http://schemas.microsoft.com/office/word/2015/wordml/symex" xmlns:wpg="http://schemas.microsoft.com/office/word/2010/wordprocessingGroup" xmlns:wpi="http://schemas.microsoft.com/office/word/2010/wordprocessingInk" xmlns:wne="http://schemas.microsoft.com/office/word/2006/wordml" xmlns:wps="http://schemas.microsoft.com/office/word/2010/wordprocessingShape" mc:Ignorable="w14 w15 w16se w16cid wp14">
+<w16cid:commentsIds xmlns:wpc="http://schemas.microsoft.com/office/word/2010/wordprocessingCanvas" xmlns:cx="http://schemas.microsoft.com/office/drawing/2014/chartex" xmlns:cx1="http://schemas.microsoft.com/office/drawing/2015/9/8/chartex" xmlns:cx2="http://schemas.microsoft.com/office/drawing/2015/10/21/chartex" xmlns:cx3="http://schemas.microsoft.com/office/drawing/2016/5/9/chartex" xmlns:cx4="http://schemas.microsoft.com/office/drawing/2016/5/10/chartex" xmlns:cx5="http://schemas.microsoft.com/office/drawing/2016/5/11/chartex" xmlns:cx6="http://schemas.microsoft.com/office/drawing/2016/5/12/chartex" xmlns:cx7="http://schemas.microsoft.com/office/drawing/2016/5/13/chartex" xmlns:cx8="http://schemas.microsoft.com/office/drawing/2016/5/14/chartex" xmlns:mc="http://schemas.openxmlformats.org/markup-compatibility/2006" xmlns:aink="http://schemas.microsoft.com/office/drawing/2016/ink" xmlns:am3d="http://schemas.microsoft.com/office/drawing/2017/model3d" xmlns:o="urn:schemas-microsoft-com:office:office" xmlns:r="http://schemas.openxmlformats.org/officeDocument/2006/relationships" xmlns:m="http://schemas.openxmlformats.org/officeDocument/2006/math" xmlns:v="urn:schemas-microsoft-com:vml" xmlns:wp14="http://schemas.microsoft.com/office/word/2010/wordprocessingDrawing" xmlns:wp="http://schemas.openxmlformats.org/drawingml/2006/wordprocessingDrawing" xmlns:w10="urn:schemas-microsoft-com:office:word" xmlns:w="http://schemas.openxmlformats.org/wordprocessingml/2006/main" xmlns:w14="http://schemas.microsoft.com/office/word/2010/wordml" xmlns:w15="http://schemas.microsoft.com/office/word/2012/wordml" xmlns:w16cex="http://schemas.microsoft.com/office/word/2018/wordml/cex" xmlns:w16cid="http://schemas.microsoft.com/office/word/2016/wordml/cid" xmlns:w16="http://schemas.microsoft.com/office/word/2018/wordml" xmlns:w16sdtdh="http://schemas.microsoft.com/office/word/2020/wordml/sdtdatahash" xmlns:w16se="http://schemas.microsoft.com/office/word/2015/wordml/symex" xmlns:wpg="http://schemas.microsoft.com/office/word/2010/wordprocessingGroup" xmlns:wpi="http://schemas.microsoft.com/office/word/2010/wordprocessingInk" xmlns:wne="http://schemas.microsoft.com/office/word/2006/wordml" xmlns:wps="http://schemas.microsoft.com/office/word/2010/wordprocessingShape" mc:Ignorable="w14 w15 w16se w16cid w16 w16cex w16sdtdh wp14">
   <w16cid:commentId w16cid:paraId="539C3587" w16cid:durableId="24843A82"/>
 </w16cid:commentsIds>
 </file>
 
 <file path=word/endnotes.xml><?xml version="1.0" encoding="utf-8"?>
-<w:endnotes xmlns:wpc="http://schemas.microsoft.com/office/word/2010/wordprocessingCanvas" xmlns:cx="http://schemas.microsoft.com/office/drawing/2014/chartex" xmlns:cx1="http://schemas.microsoft.com/office/drawing/2015/9/8/chartex" xmlns:cx2="http://schemas.microsoft.com/office/drawing/2015/10/21/chartex" xmlns:cx3="http://schemas.microsoft.com/office/drawing/2016/5/9/chartex" xmlns:cx4="http://schemas.microsoft.com/office/drawing/2016/5/10/chartex" xmlns:cx5="http://schemas.microsoft.com/office/drawing/2016/5/11/chartex" xmlns:cx6="http://schemas.microsoft.com/office/drawing/2016/5/12/chartex" xmlns:cx7="http://schemas.microsoft.com/office/drawing/2016/5/13/chartex" xmlns:cx8="http://schemas.microsoft.com/office/drawing/2016/5/14/chartex" xmlns:mc="http://schemas.openxmlformats.org/markup-compatibility/2006" xmlns:aink="http://schemas.microsoft.com/office/drawing/2016/ink" xmlns:am3d="http://schemas.microsoft.com/office/drawing/2017/model3d" xmlns:o="urn:schemas-microsoft-com:office:office" xmlns:r="http://schemas.openxmlformats.org/officeDocument/2006/relationships" xmlns:m="http://schemas.openxmlformats.org/officeDocument/2006/math" xmlns:v="urn:schemas-microsoft-com:vml" xmlns:wp14="http://schemas.microsoft.com/office/word/2010/wordprocessingDrawing" xmlns:wp="http://schemas.openxmlformats.org/drawingml/2006/wordprocessingDrawing" xmlns:w10="urn:schemas-microsoft-com:office:word" xmlns:w="http://schemas.openxmlformats.org/wordprocessingml/2006/main" xmlns:w14="http://schemas.microsoft.com/office/word/2010/wordml" xmlns:w15="http://schemas.microsoft.com/office/word/2012/wordml" xmlns:w16cid="http://schemas.microsoft.com/office/word/2016/wordml/cid" xmlns:w16se="http://schemas.microsoft.com/office/word/2015/wordml/symex" xmlns:wpg="http://schemas.microsoft.com/office/word/2010/wordprocessingGroup" xmlns:wpi="http://schemas.microsoft.com/office/word/2010/wordprocessingInk" xmlns:wne="http://schemas.microsoft.com/office/word/2006/wordml" xmlns:wps="http://schemas.microsoft.com/office/word/2010/wordprocessingShape" mc:Ignorable="w14 w15 w16se w16cid wp14">
+<w:endnotes xmlns:wpc="http://schemas.microsoft.com/office/word/2010/wordprocessingCanvas" xmlns:cx="http://schemas.microsoft.com/office/drawing/2014/chartex" xmlns:cx1="http://schemas.microsoft.com/office/drawing/2015/9/8/chartex" xmlns:cx2="http://schemas.microsoft.com/office/drawing/2015/10/21/chartex" xmlns:cx3="http://schemas.microsoft.com/office/drawing/2016/5/9/chartex" xmlns:cx4="http://schemas.microsoft.com/office/drawing/2016/5/10/chartex" xmlns:cx5="http://schemas.microsoft.com/office/drawing/2016/5/11/chartex" xmlns:cx6="http://schemas.microsoft.com/office/drawing/2016/5/12/chartex" xmlns:cx7="http://schemas.microsoft.com/office/drawing/2016/5/13/chartex" xmlns:cx8="http://schemas.microsoft.com/office/drawing/2016/5/14/chartex" xmlns:mc="http://schemas.openxmlformats.org/markup-compatibility/2006" xmlns:aink="http://schemas.microsoft.com/office/drawing/2016/ink" xmlns:am3d="http://schemas.microsoft.com/office/drawing/2017/model3d" xmlns:o="urn:schemas-microsoft-com:office:office" xmlns:r="http://schemas.openxmlformats.org/officeDocument/2006/relationships" xmlns:m="http://schemas.openxmlformats.org/officeDocument/2006/math" xmlns:v="urn:schemas-microsoft-com:vml" xmlns:wp14="http://schemas.microsoft.com/office/word/2010/wordprocessingDrawing" xmlns:wp="http://schemas.openxmlformats.org/drawingml/2006/wordprocessingDrawing" xmlns:w10="urn:schemas-microsoft-com:office:word" xmlns:w="http://schemas.openxmlformats.org/wordprocessingml/2006/main" xmlns:w14="http://schemas.microsoft.com/office/word/2010/wordml" xmlns:w15="http://schemas.microsoft.com/office/word/2012/wordml" xmlns:w16cex="http://schemas.microsoft.com/office/word/2018/wordml/cex" xmlns:w16cid="http://schemas.microsoft.com/office/word/2016/wordml/cid" xmlns:w16="http://schemas.microsoft.com/office/word/2018/wordml" xmlns:w16sdtdh="http://schemas.microsoft.com/office/word/2020/wordml/sdtdatahash" xmlns:w16se="http://schemas.microsoft.com/office/word/2015/wordml/symex" xmlns:wpg="http://schemas.microsoft.com/office/word/2010/wordprocessingGroup" xmlns:wpi="http://schemas.microsoft.com/office/word/2010/wordprocessingInk" xmlns:wne="http://schemas.microsoft.com/office/word/2006/wordml" xmlns:wps="http://schemas.microsoft.com/office/word/2010/wordprocessingShape" mc:Ignorable="w14 w15 w16se w16cid w16 w16cex w16sdtdh wp14">
   <w:endnote w:type="separator" w:id="-1">
     <w:p>
       <w:r>
@@ -38182,7 +38004,7 @@
 </file>
 
 <file path=word/footer1.xml><?xml version="1.0" encoding="utf-8"?>
-<w:ftr xmlns:wpc="http://schemas.microsoft.com/office/word/2010/wordprocessingCanvas" xmlns:cx="http://schemas.microsoft.com/office/drawing/2014/chartex" xmlns:cx1="http://schemas.microsoft.com/office/drawing/2015/9/8/chartex" xmlns:cx2="http://schemas.microsoft.com/office/drawing/2015/10/21/chartex" xmlns:cx3="http://schemas.microsoft.com/office/drawing/2016/5/9/chartex" xmlns:cx4="http://schemas.microsoft.com/office/drawing/2016/5/10/chartex" xmlns:cx5="http://schemas.microsoft.com/office/drawing/2016/5/11/chartex" xmlns:cx6="http://schemas.microsoft.com/office/drawing/2016/5/12/chartex" xmlns:cx7="http://schemas.microsoft.com/office/drawing/2016/5/13/chartex" xmlns:cx8="http://schemas.microsoft.com/office/drawing/2016/5/14/chartex" xmlns:mc="http://schemas.openxmlformats.org/markup-compatibility/2006" xmlns:aink="http://schemas.microsoft.com/office/drawing/2016/ink" xmlns:am3d="http://schemas.microsoft.com/office/drawing/2017/model3d" xmlns:o="urn:schemas-microsoft-com:office:office" xmlns:r="http://schemas.openxmlformats.org/officeDocument/2006/relationships" xmlns:m="http://schemas.openxmlformats.org/officeDocument/2006/math" xmlns:v="urn:schemas-microsoft-com:vml" xmlns:wp14="http://schemas.microsoft.com/office/word/2010/wordprocessingDrawing" xmlns:wp="http://schemas.openxmlformats.org/drawingml/2006/wordprocessingDrawing" xmlns:w10="urn:schemas-microsoft-com:office:word" xmlns:w="http://schemas.openxmlformats.org/wordprocessingml/2006/main" xmlns:w14="http://schemas.microsoft.com/office/word/2010/wordml" xmlns:w15="http://schemas.microsoft.com/office/word/2012/wordml" xmlns:w16cid="http://schemas.microsoft.com/office/word/2016/wordml/cid" xmlns:w16se="http://schemas.microsoft.com/office/word/2015/wordml/symex" xmlns:wpg="http://schemas.microsoft.com/office/word/2010/wordprocessingGroup" xmlns:wpi="http://schemas.microsoft.com/office/word/2010/wordprocessingInk" xmlns:wne="http://schemas.microsoft.com/office/word/2006/wordml" xmlns:wps="http://schemas.microsoft.com/office/word/2010/wordprocessingShape" mc:Ignorable="w14 w15 w16se w16cid wp14">
+<w:ftr xmlns:wpc="http://schemas.microsoft.com/office/word/2010/wordprocessingCanvas" xmlns:cx="http://schemas.microsoft.com/office/drawing/2014/chartex" xmlns:cx1="http://schemas.microsoft.com/office/drawing/2015/9/8/chartex" xmlns:cx2="http://schemas.microsoft.com/office/drawing/2015/10/21/chartex" xmlns:cx3="http://schemas.microsoft.com/office/drawing/2016/5/9/chartex" xmlns:cx4="http://schemas.microsoft.com/office/drawing/2016/5/10/chartex" xmlns:cx5="http://schemas.microsoft.com/office/drawing/2016/5/11/chartex" xmlns:cx6="http://schemas.microsoft.com/office/drawing/2016/5/12/chartex" xmlns:cx7="http://schemas.microsoft.com/office/drawing/2016/5/13/chartex" xmlns:cx8="http://schemas.microsoft.com/office/drawing/2016/5/14/chartex" xmlns:mc="http://schemas.openxmlformats.org/markup-compatibility/2006" xmlns:aink="http://schemas.microsoft.com/office/drawing/2016/ink" xmlns:am3d="http://schemas.microsoft.com/office/drawing/2017/model3d" xmlns:o="urn:schemas-microsoft-com:office:office" xmlns:r="http://schemas.openxmlformats.org/officeDocument/2006/relationships" xmlns:m="http://schemas.openxmlformats.org/officeDocument/2006/math" xmlns:v="urn:schemas-microsoft-com:vml" xmlns:wp14="http://schemas.microsoft.com/office/word/2010/wordprocessingDrawing" xmlns:wp="http://schemas.openxmlformats.org/drawingml/2006/wordprocessingDrawing" xmlns:w10="urn:schemas-microsoft-com:office:word" xmlns:w="http://schemas.openxmlformats.org/wordprocessingml/2006/main" xmlns:w14="http://schemas.microsoft.com/office/word/2010/wordml" xmlns:w15="http://schemas.microsoft.com/office/word/2012/wordml" xmlns:w16cex="http://schemas.microsoft.com/office/word/2018/wordml/cex" xmlns:w16cid="http://schemas.microsoft.com/office/word/2016/wordml/cid" xmlns:w16="http://schemas.microsoft.com/office/word/2018/wordml" xmlns:w16sdtdh="http://schemas.microsoft.com/office/word/2020/wordml/sdtdatahash" xmlns:w16se="http://schemas.microsoft.com/office/word/2015/wordml/symex" xmlns:wpg="http://schemas.microsoft.com/office/word/2010/wordprocessingGroup" xmlns:wpi="http://schemas.microsoft.com/office/word/2010/wordprocessingInk" xmlns:wne="http://schemas.microsoft.com/office/word/2006/wordml" xmlns:wps="http://schemas.microsoft.com/office/word/2010/wordprocessingShape" mc:Ignorable="w14 w15 w16se w16cid w16 w16cex w16sdtdh wp14">
   <w:sdt>
     <w:sdtPr>
       <w:rPr>
@@ -38239,7 +38061,7 @@
 </file>
 
 <file path=word/footer2.xml><?xml version="1.0" encoding="utf-8"?>
-<w:ftr xmlns:wpc="http://schemas.microsoft.com/office/word/2010/wordprocessingCanvas" xmlns:cx="http://schemas.microsoft.com/office/drawing/2014/chartex" xmlns:cx1="http://schemas.microsoft.com/office/drawing/2015/9/8/chartex" xmlns:cx2="http://schemas.microsoft.com/office/drawing/2015/10/21/chartex" xmlns:cx3="http://schemas.microsoft.com/office/drawing/2016/5/9/chartex" xmlns:cx4="http://schemas.microsoft.com/office/drawing/2016/5/10/chartex" xmlns:cx5="http://schemas.microsoft.com/office/drawing/2016/5/11/chartex" xmlns:cx6="http://schemas.microsoft.com/office/drawing/2016/5/12/chartex" xmlns:cx7="http://schemas.microsoft.com/office/drawing/2016/5/13/chartex" xmlns:cx8="http://schemas.microsoft.com/office/drawing/2016/5/14/chartex" xmlns:mc="http://schemas.openxmlformats.org/markup-compatibility/2006" xmlns:aink="http://schemas.microsoft.com/office/drawing/2016/ink" xmlns:am3d="http://schemas.microsoft.com/office/drawing/2017/model3d" xmlns:o="urn:schemas-microsoft-com:office:office" xmlns:r="http://schemas.openxmlformats.org/officeDocument/2006/relationships" xmlns:m="http://schemas.openxmlformats.org/officeDocument/2006/math" xmlns:v="urn:schemas-microsoft-com:vml" xmlns:wp14="http://schemas.microsoft.com/office/word/2010/wordprocessingDrawing" xmlns:wp="http://schemas.openxmlformats.org/drawingml/2006/wordprocessingDrawing" xmlns:w10="urn:schemas-microsoft-com:office:word" xmlns:w="http://schemas.openxmlformats.org/wordprocessingml/2006/main" xmlns:w14="http://schemas.microsoft.com/office/word/2010/wordml" xmlns:w15="http://schemas.microsoft.com/office/word/2012/wordml" xmlns:w16cid="http://schemas.microsoft.com/office/word/2016/wordml/cid" xmlns:w16se="http://schemas.microsoft.com/office/word/2015/wordml/symex" xmlns:wpg="http://schemas.microsoft.com/office/word/2010/wordprocessingGroup" xmlns:wpi="http://schemas.microsoft.com/office/word/2010/wordprocessingInk" xmlns:wne="http://schemas.microsoft.com/office/word/2006/wordml" xmlns:wps="http://schemas.microsoft.com/office/word/2010/wordprocessingShape" mc:Ignorable="w14 w15 w16se w16cid wp14">
+<w:ftr xmlns:wpc="http://schemas.microsoft.com/office/word/2010/wordprocessingCanvas" xmlns:cx="http://schemas.microsoft.com/office/drawing/2014/chartex" xmlns:cx1="http://schemas.microsoft.com/office/drawing/2015/9/8/chartex" xmlns:cx2="http://schemas.microsoft.com/office/drawing/2015/10/21/chartex" xmlns:cx3="http://schemas.microsoft.com/office/drawing/2016/5/9/chartex" xmlns:cx4="http://schemas.microsoft.com/office/drawing/2016/5/10/chartex" xmlns:cx5="http://schemas.microsoft.com/office/drawing/2016/5/11/chartex" xmlns:cx6="http://schemas.microsoft.com/office/drawing/2016/5/12/chartex" xmlns:cx7="http://schemas.microsoft.com/office/drawing/2016/5/13/chartex" xmlns:cx8="http://schemas.microsoft.com/office/drawing/2016/5/14/chartex" xmlns:mc="http://schemas.openxmlformats.org/markup-compatibility/2006" xmlns:aink="http://schemas.microsoft.com/office/drawing/2016/ink" xmlns:am3d="http://schemas.microsoft.com/office/drawing/2017/model3d" xmlns:o="urn:schemas-microsoft-com:office:office" xmlns:r="http://schemas.openxmlformats.org/officeDocument/2006/relationships" xmlns:m="http://schemas.openxmlformats.org/officeDocument/2006/math" xmlns:v="urn:schemas-microsoft-com:vml" xmlns:wp14="http://schemas.microsoft.com/office/word/2010/wordprocessingDrawing" xmlns:wp="http://schemas.openxmlformats.org/drawingml/2006/wordprocessingDrawing" xmlns:w10="urn:schemas-microsoft-com:office:word" xmlns:w="http://schemas.openxmlformats.org/wordprocessingml/2006/main" xmlns:w14="http://schemas.microsoft.com/office/word/2010/wordml" xmlns:w15="http://schemas.microsoft.com/office/word/2012/wordml" xmlns:w16cex="http://schemas.microsoft.com/office/word/2018/wordml/cex" xmlns:w16cid="http://schemas.microsoft.com/office/word/2016/wordml/cid" xmlns:w16="http://schemas.microsoft.com/office/word/2018/wordml" xmlns:w16sdtdh="http://schemas.microsoft.com/office/word/2020/wordml/sdtdatahash" xmlns:w16se="http://schemas.microsoft.com/office/word/2015/wordml/symex" xmlns:wpg="http://schemas.microsoft.com/office/word/2010/wordprocessingGroup" xmlns:wpi="http://schemas.microsoft.com/office/word/2010/wordprocessingInk" xmlns:wne="http://schemas.microsoft.com/office/word/2006/wordml" xmlns:wps="http://schemas.microsoft.com/office/word/2010/wordprocessingShape" mc:Ignorable="w14 w15 w16se w16cid w16 w16cex w16sdtdh wp14">
   <w:sdt>
     <w:sdtPr>
       <w:rPr>
@@ -38309,7 +38131,7 @@
 </file>
 
 <file path=word/footnotes.xml><?xml version="1.0" encoding="utf-8"?>
-<w:footnotes xmlns:wpc="http://schemas.microsoft.com/office/word/2010/wordprocessingCanvas" xmlns:cx="http://schemas.microsoft.com/office/drawing/2014/chartex" xmlns:cx1="http://schemas.microsoft.com/office/drawing/2015/9/8/chartex" xmlns:cx2="http://schemas.microsoft.com/office/drawing/2015/10/21/chartex" xmlns:cx3="http://schemas.microsoft.com/office/drawing/2016/5/9/chartex" xmlns:cx4="http://schemas.microsoft.com/office/drawing/2016/5/10/chartex" xmlns:cx5="http://schemas.microsoft.com/office/drawing/2016/5/11/chartex" xmlns:cx6="http://schemas.microsoft.com/office/drawing/2016/5/12/chartex" xmlns:cx7="http://schemas.microsoft.com/office/drawing/2016/5/13/chartex" xmlns:cx8="http://schemas.microsoft.com/office/drawing/2016/5/14/chartex" xmlns:mc="http://schemas.openxmlformats.org/markup-compatibility/2006" xmlns:aink="http://schemas.microsoft.com/office/drawing/2016/ink" xmlns:am3d="http://schemas.microsoft.com/office/drawing/2017/model3d" xmlns:o="urn:schemas-microsoft-com:office:office" xmlns:r="http://schemas.openxmlformats.org/officeDocument/2006/relationships" xmlns:m="http://schemas.openxmlformats.org/officeDocument/2006/math" xmlns:v="urn:schemas-microsoft-com:vml" xmlns:wp14="http://schemas.microsoft.com/office/word/2010/wordprocessingDrawing" xmlns:wp="http://schemas.openxmlformats.org/drawingml/2006/wordprocessingDrawing" xmlns:w10="urn:schemas-microsoft-com:office:word" xmlns:w="http://schemas.openxmlformats.org/wordprocessingml/2006/main" xmlns:w14="http://schemas.microsoft.com/office/word/2010/wordml" xmlns:w15="http://schemas.microsoft.com/office/word/2012/wordml" xmlns:w16cid="http://schemas.microsoft.com/office/word/2016/wordml/cid" xmlns:w16se="http://schemas.microsoft.com/office/word/2015/wordml/symex" xmlns:wpg="http://schemas.microsoft.com/office/word/2010/wordprocessingGroup" xmlns:wpi="http://schemas.microsoft.com/office/word/2010/wordprocessingInk" xmlns:wne="http://schemas.microsoft.com/office/word/2006/wordml" xmlns:wps="http://schemas.microsoft.com/office/word/2010/wordprocessingShape" mc:Ignorable="w14 w15 w16se w16cid wp14">
+<w:footnotes xmlns:wpc="http://schemas.microsoft.com/office/word/2010/wordprocessingCanvas" xmlns:cx="http://schemas.microsoft.com/office/drawing/2014/chartex" xmlns:cx1="http://schemas.microsoft.com/office/drawing/2015/9/8/chartex" xmlns:cx2="http://schemas.microsoft.com/office/drawing/2015/10/21/chartex" xmlns:cx3="http://schemas.microsoft.com/office/drawing/2016/5/9/chartex" xmlns:cx4="http://schemas.microsoft.com/office/drawing/2016/5/10/chartex" xmlns:cx5="http://schemas.microsoft.com/office/drawing/2016/5/11/chartex" xmlns:cx6="http://schemas.microsoft.com/office/drawing/2016/5/12/chartex" xmlns:cx7="http://schemas.microsoft.com/office/drawing/2016/5/13/chartex" xmlns:cx8="http://schemas.microsoft.com/office/drawing/2016/5/14/chartex" xmlns:mc="http://schemas.openxmlformats.org/markup-compatibility/2006" xmlns:aink="http://schemas.microsoft.com/office/drawing/2016/ink" xmlns:am3d="http://schemas.microsoft.com/office/drawing/2017/model3d" xmlns:o="urn:schemas-microsoft-com:office:office" xmlns:r="http://schemas.openxmlformats.org/officeDocument/2006/relationships" xmlns:m="http://schemas.openxmlformats.org/officeDocument/2006/math" xmlns:v="urn:schemas-microsoft-com:vml" xmlns:wp14="http://schemas.microsoft.com/office/word/2010/wordprocessingDrawing" xmlns:wp="http://schemas.openxmlformats.org/drawingml/2006/wordprocessingDrawing" xmlns:w10="urn:schemas-microsoft-com:office:word" xmlns:w="http://schemas.openxmlformats.org/wordprocessingml/2006/main" xmlns:w14="http://schemas.microsoft.com/office/word/2010/wordml" xmlns:w15="http://schemas.microsoft.com/office/word/2012/wordml" xmlns:w16cex="http://schemas.microsoft.com/office/word/2018/wordml/cex" xmlns:w16cid="http://schemas.microsoft.com/office/word/2016/wordml/cid" xmlns:w16="http://schemas.microsoft.com/office/word/2018/wordml" xmlns:w16sdtdh="http://schemas.microsoft.com/office/word/2020/wordml/sdtdatahash" xmlns:w16se="http://schemas.microsoft.com/office/word/2015/wordml/symex" xmlns:wpg="http://schemas.microsoft.com/office/word/2010/wordprocessingGroup" xmlns:wpi="http://schemas.microsoft.com/office/word/2010/wordprocessingInk" xmlns:wne="http://schemas.microsoft.com/office/word/2006/wordml" xmlns:wps="http://schemas.microsoft.com/office/word/2010/wordprocessingShape" mc:Ignorable="w14 w15 w16se w16cid w16 w16cex w16sdtdh wp14">
   <w:footnote w:type="separator" w:id="-1">
     <w:p>
       <w:r>
@@ -38328,7 +38150,7 @@
 </file>
 
 <file path=word/numbering.xml><?xml version="1.0" encoding="utf-8"?>
-<w:numbering xmlns:wpc="http://schemas.microsoft.com/office/word/2010/wordprocessingCanvas" xmlns:cx="http://schemas.microsoft.com/office/drawing/2014/chartex" xmlns:cx1="http://schemas.microsoft.com/office/drawing/2015/9/8/chartex" xmlns:cx2="http://schemas.microsoft.com/office/drawing/2015/10/21/chartex" xmlns:cx3="http://schemas.microsoft.com/office/drawing/2016/5/9/chartex" xmlns:cx4="http://schemas.microsoft.com/office/drawing/2016/5/10/chartex" xmlns:cx5="http://schemas.microsoft.com/office/drawing/2016/5/11/chartex" xmlns:cx6="http://schemas.microsoft.com/office/drawing/2016/5/12/chartex" xmlns:cx7="http://schemas.microsoft.com/office/drawing/2016/5/13/chartex" xmlns:cx8="http://schemas.microsoft.com/office/drawing/2016/5/14/chartex" xmlns:mc="http://schemas.openxmlformats.org/markup-compatibility/2006" xmlns:aink="http://schemas.microsoft.com/office/drawing/2016/ink" xmlns:am3d="http://schemas.microsoft.com/office/drawing/2017/model3d" xmlns:o="urn:schemas-microsoft-com:office:office" xmlns:r="http://schemas.openxmlformats.org/officeDocument/2006/relationships" xmlns:m="http://schemas.openxmlformats.org/officeDocument/2006/math" xmlns:v="urn:schemas-microsoft-com:vml" xmlns:wp14="http://schemas.microsoft.com/office/word/2010/wordprocessingDrawing" xmlns:wp="http://schemas.openxmlformats.org/drawingml/2006/wordprocessingDrawing" xmlns:w10="urn:schemas-microsoft-com:office:word" xmlns:w="http://schemas.openxmlformats.org/wordprocessingml/2006/main" xmlns:w14="http://schemas.microsoft.com/office/word/2010/wordml" xmlns:w15="http://schemas.microsoft.com/office/word/2012/wordml" xmlns:w16cid="http://schemas.microsoft.com/office/word/2016/wordml/cid" xmlns:w16se="http://schemas.microsoft.com/office/word/2015/wordml/symex" xmlns:wpg="http://schemas.microsoft.com/office/word/2010/wordprocessingGroup" xmlns:wpi="http://schemas.microsoft.com/office/word/2010/wordprocessingInk" xmlns:wne="http://schemas.microsoft.com/office/word/2006/wordml" xmlns:wps="http://schemas.microsoft.com/office/word/2010/wordprocessingShape" mc:Ignorable="w14 w15 w16se w16cid wp14">
+<w:numbering xmlns:wpc="http://schemas.microsoft.com/office/word/2010/wordprocessingCanvas" xmlns:cx="http://schemas.microsoft.com/office/drawing/2014/chartex" xmlns:cx1="http://schemas.microsoft.com/office/drawing/2015/9/8/chartex" xmlns:cx2="http://schemas.microsoft.com/office/drawing/2015/10/21/chartex" xmlns:cx3="http://schemas.microsoft.com/office/drawing/2016/5/9/chartex" xmlns:cx4="http://schemas.microsoft.com/office/drawing/2016/5/10/chartex" xmlns:cx5="http://schemas.microsoft.com/office/drawing/2016/5/11/chartex" xmlns:cx6="http://schemas.microsoft.com/office/drawing/2016/5/12/chartex" xmlns:cx7="http://schemas.microsoft.com/office/drawing/2016/5/13/chartex" xmlns:cx8="http://schemas.microsoft.com/office/drawing/2016/5/14/chartex" xmlns:mc="http://schemas.openxmlformats.org/markup-compatibility/2006" xmlns:aink="http://schemas.microsoft.com/office/drawing/2016/ink" xmlns:am3d="http://schemas.microsoft.com/office/drawing/2017/model3d" xmlns:o="urn:schemas-microsoft-com:office:office" xmlns:r="http://schemas.openxmlformats.org/officeDocument/2006/relationships" xmlns:m="http://schemas.openxmlformats.org/officeDocument/2006/math" xmlns:v="urn:schemas-microsoft-com:vml" xmlns:wp14="http://schemas.microsoft.com/office/word/2010/wordprocessingDrawing" xmlns:wp="http://schemas.openxmlformats.org/drawingml/2006/wordprocessingDrawing" xmlns:w10="urn:schemas-microsoft-com:office:word" xmlns:w="http://schemas.openxmlformats.org/wordprocessingml/2006/main" xmlns:w14="http://schemas.microsoft.com/office/word/2010/wordml" xmlns:w15="http://schemas.microsoft.com/office/word/2012/wordml" xmlns:w16cex="http://schemas.microsoft.com/office/word/2018/wordml/cex" xmlns:w16cid="http://schemas.microsoft.com/office/word/2016/wordml/cid" xmlns:w16="http://schemas.microsoft.com/office/word/2018/wordml" xmlns:w16sdtdh="http://schemas.microsoft.com/office/word/2020/wordml/sdtdatahash" xmlns:w16se="http://schemas.microsoft.com/office/word/2015/wordml/symex" xmlns:wpg="http://schemas.microsoft.com/office/word/2010/wordprocessingGroup" xmlns:wpi="http://schemas.microsoft.com/office/word/2010/wordprocessingInk" xmlns:wne="http://schemas.microsoft.com/office/word/2006/wordml" xmlns:wps="http://schemas.microsoft.com/office/word/2010/wordprocessingShape" mc:Ignorable="w14 w15 w16se w16cid w16 w16cex w16sdtdh wp14">
   <w:abstractNum w:abstractNumId="0" w15:restartNumberingAfterBreak="0">
     <w:nsid w:val="04B00A78"/>
     <w:multiLevelType w:val="hybridMultilevel"/>
@@ -39033,7 +38855,7 @@
 </file>
 
 <file path=word/people.xml><?xml version="1.0" encoding="utf-8"?>
-<w15:people xmlns:wpc="http://schemas.microsoft.com/office/word/2010/wordprocessingCanvas" xmlns:cx="http://schemas.microsoft.com/office/drawing/2014/chartex" xmlns:cx1="http://schemas.microsoft.com/office/drawing/2015/9/8/chartex" xmlns:cx2="http://schemas.microsoft.com/office/drawing/2015/10/21/chartex" xmlns:cx3="http://schemas.microsoft.com/office/drawing/2016/5/9/chartex" xmlns:cx4="http://schemas.microsoft.com/office/drawing/2016/5/10/chartex" xmlns:cx5="http://schemas.microsoft.com/office/drawing/2016/5/11/chartex" xmlns:cx6="http://schemas.microsoft.com/office/drawing/2016/5/12/chartex" xmlns:cx7="http://schemas.microsoft.com/office/drawing/2016/5/13/chartex" xmlns:cx8="http://schemas.microsoft.com/office/drawing/2016/5/14/chartex" xmlns:mc="http://schemas.openxmlformats.org/markup-compatibility/2006" xmlns:aink="http://schemas.microsoft.com/office/drawing/2016/ink" xmlns:am3d="http://schemas.microsoft.com/office/drawing/2017/model3d" xmlns:o="urn:schemas-microsoft-com:office:office" xmlns:r="http://schemas.openxmlformats.org/officeDocument/2006/relationships" xmlns:m="http://schemas.openxmlformats.org/officeDocument/2006/math" xmlns:v="urn:schemas-microsoft-com:vml" xmlns:wp14="http://schemas.microsoft.com/office/word/2010/wordprocessingDrawing" xmlns:wp="http://schemas.openxmlformats.org/drawingml/2006/wordprocessingDrawing" xmlns:w10="urn:schemas-microsoft-com:office:word" xmlns:w="http://schemas.openxmlformats.org/wordprocessingml/2006/main" xmlns:w14="http://schemas.microsoft.com/office/word/2010/wordml" xmlns:w15="http://schemas.microsoft.com/office/word/2012/wordml" xmlns:w16cid="http://schemas.microsoft.com/office/word/2016/wordml/cid" xmlns:w16se="http://schemas.microsoft.com/office/word/2015/wordml/symex" xmlns:wpg="http://schemas.microsoft.com/office/word/2010/wordprocessingGroup" xmlns:wpi="http://schemas.microsoft.com/office/word/2010/wordprocessingInk" xmlns:wne="http://schemas.microsoft.com/office/word/2006/wordml" xmlns:wps="http://schemas.microsoft.com/office/word/2010/wordprocessingShape" mc:Ignorable="w14 w15 w16se w16cid wp14">
+<w15:people xmlns:wpc="http://schemas.microsoft.com/office/word/2010/wordprocessingCanvas" xmlns:cx="http://schemas.microsoft.com/office/drawing/2014/chartex" xmlns:cx1="http://schemas.microsoft.com/office/drawing/2015/9/8/chartex" xmlns:cx2="http://schemas.microsoft.com/office/drawing/2015/10/21/chartex" xmlns:cx3="http://schemas.microsoft.com/office/drawing/2016/5/9/chartex" xmlns:cx4="http://schemas.microsoft.com/office/drawing/2016/5/10/chartex" xmlns:cx5="http://schemas.microsoft.com/office/drawing/2016/5/11/chartex" xmlns:cx6="http://schemas.microsoft.com/office/drawing/2016/5/12/chartex" xmlns:cx7="http://schemas.microsoft.com/office/drawing/2016/5/13/chartex" xmlns:cx8="http://schemas.microsoft.com/office/drawing/2016/5/14/chartex" xmlns:mc="http://schemas.openxmlformats.org/markup-compatibility/2006" xmlns:aink="http://schemas.microsoft.com/office/drawing/2016/ink" xmlns:am3d="http://schemas.microsoft.com/office/drawing/2017/model3d" xmlns:o="urn:schemas-microsoft-com:office:office" xmlns:r="http://schemas.openxmlformats.org/officeDocument/2006/relationships" xmlns:m="http://schemas.openxmlformats.org/officeDocument/2006/math" xmlns:v="urn:schemas-microsoft-com:vml" xmlns:wp14="http://schemas.microsoft.com/office/word/2010/wordprocessingDrawing" xmlns:wp="http://schemas.openxmlformats.org/drawingml/2006/wordprocessingDrawing" xmlns:w10="urn:schemas-microsoft-com:office:word" xmlns:w="http://schemas.openxmlformats.org/wordprocessingml/2006/main" xmlns:w14="http://schemas.microsoft.com/office/word/2010/wordml" xmlns:w15="http://schemas.microsoft.com/office/word/2012/wordml" xmlns:w16cex="http://schemas.microsoft.com/office/word/2018/wordml/cex" xmlns:w16cid="http://schemas.microsoft.com/office/word/2016/wordml/cid" xmlns:w16="http://schemas.microsoft.com/office/word/2018/wordml" xmlns:w16sdtdh="http://schemas.microsoft.com/office/word/2020/wordml/sdtdatahash" xmlns:w16se="http://schemas.microsoft.com/office/word/2015/wordml/symex" xmlns:wpg="http://schemas.microsoft.com/office/word/2010/wordprocessingGroup" xmlns:wpi="http://schemas.microsoft.com/office/word/2010/wordprocessingInk" xmlns:wne="http://schemas.microsoft.com/office/word/2006/wordml" xmlns:wps="http://schemas.microsoft.com/office/word/2010/wordprocessingShape" mc:Ignorable="w14 w15 w16se w16cid w16 w16cex w16sdtdh wp14">
   <w15:person w15:author="Nick Smith">
     <w15:presenceInfo w15:providerId="None" w15:userId="Nick Smith"/>
   </w15:person>
@@ -39041,7 +38863,7 @@
 </file>
 
 <file path=word/styles.xml><?xml version="1.0" encoding="utf-8"?>
-<w:styles xmlns:mc="http://schemas.openxmlformats.org/markup-compatibility/2006" xmlns:r="http://schemas.openxmlformats.org/officeDocument/2006/relationships" xmlns:w="http://schemas.openxmlformats.org/wordprocessingml/2006/main" xmlns:w14="http://schemas.microsoft.com/office/word/2010/wordml" xmlns:w15="http://schemas.microsoft.com/office/word/2012/wordml" xmlns:w16cid="http://schemas.microsoft.com/office/word/2016/wordml/cid" xmlns:w16se="http://schemas.microsoft.com/office/word/2015/wordml/symex" mc:Ignorable="w14 w15 w16se w16cid">
+<w:styles xmlns:mc="http://schemas.openxmlformats.org/markup-compatibility/2006" xmlns:r="http://schemas.openxmlformats.org/officeDocument/2006/relationships" xmlns:w="http://schemas.openxmlformats.org/wordprocessingml/2006/main" xmlns:w14="http://schemas.microsoft.com/office/word/2010/wordml" xmlns:w15="http://schemas.microsoft.com/office/word/2012/wordml" xmlns:w16cex="http://schemas.microsoft.com/office/word/2018/wordml/cex" xmlns:w16cid="http://schemas.microsoft.com/office/word/2016/wordml/cid" xmlns:w16="http://schemas.microsoft.com/office/word/2018/wordml" xmlns:w16sdtdh="http://schemas.microsoft.com/office/word/2020/wordml/sdtdatahash" xmlns:w16se="http://schemas.microsoft.com/office/word/2015/wordml/symex" mc:Ignorable="w14 w15 w16se w16cid w16 w16cex w16sdtdh">
   <w:docDefaults>
     <w:rPrDefault>
       <w:rPr>
@@ -39053,7 +38875,7 @@
     </w:rPrDefault>
     <w:pPrDefault/>
   </w:docDefaults>
-  <w:latentStyles w:defLockedState="0" w:defUIPriority="99" w:defSemiHidden="0" w:defUnhideWhenUsed="0" w:defQFormat="0" w:count="375">
+  <w:latentStyles w:defLockedState="0" w:defUIPriority="99" w:defSemiHidden="0" w:defUnhideWhenUsed="0" w:defQFormat="0" w:count="376">
     <w:lsdException w:name="Normal" w:uiPriority="0" w:qFormat="1"/>
     <w:lsdException w:name="heading 1" w:uiPriority="9" w:qFormat="1"/>
     <w:lsdException w:name="heading 2" w:semiHidden="1" w:uiPriority="9" w:unhideWhenUsed="1" w:qFormat="1"/>
@@ -39159,7 +38981,6 @@
     <w:lsdException w:name="HTML Sample" w:semiHidden="1" w:unhideWhenUsed="1"/>
     <w:lsdException w:name="HTML Typewriter" w:semiHidden="1" w:unhideWhenUsed="1"/>
     <w:lsdException w:name="HTML Variable" w:semiHidden="1" w:unhideWhenUsed="1"/>
-    <w:lsdException w:name="Normal Table" w:semiHidden="1" w:unhideWhenUsed="1"/>
     <w:lsdException w:name="annotation subject" w:semiHidden="1" w:unhideWhenUsed="1"/>
     <w:lsdException w:name="No List" w:semiHidden="1" w:unhideWhenUsed="1"/>
     <w:lsdException w:name="Outline List 1" w:semiHidden="1" w:unhideWhenUsed="1"/>
@@ -39206,10 +39027,8 @@
     <w:lsdException w:name="Table Subtle 2" w:semiHidden="1" w:unhideWhenUsed="1"/>
     <w:lsdException w:name="Table Web 1" w:semiHidden="1" w:unhideWhenUsed="1"/>
     <w:lsdException w:name="Table Web 2" w:semiHidden="1" w:unhideWhenUsed="1"/>
-    <w:lsdException w:name="Table Web 3" w:semiHidden="1" w:unhideWhenUsed="1"/>
     <w:lsdException w:name="Balloon Text" w:semiHidden="1" w:unhideWhenUsed="1"/>
     <w:lsdException w:name="Table Grid" w:uiPriority="39"/>
-    <w:lsdException w:name="Table Theme" w:semiHidden="1" w:unhideWhenUsed="1"/>
     <w:lsdException w:name="Placeholder Text" w:semiHidden="1"/>
     <w:lsdException w:name="No Spacing" w:uiPriority="1" w:qFormat="1"/>
     <w:lsdException w:name="Light Shading" w:uiPriority="60"/>
@@ -39425,6 +39244,7 @@
     <w:lsdException w:name="List Table 5 Dark Accent 6" w:uiPriority="50"/>
     <w:lsdException w:name="List Table 6 Colorful Accent 6" w:uiPriority="51"/>
     <w:lsdException w:name="List Table 7 Colorful Accent 6" w:uiPriority="52"/>
+    <w:lsdException w:name="Smart Link" w:semiHidden="1" w:unhideWhenUsed="1"/>
   </w:latentStyles>
   <w:style w:type="paragraph" w:default="1" w:styleId="Normal">
     <w:name w:val="Normal"/>

</xml_diff>